<commit_message>
add the work file
</commit_message>
<xml_diff>
--- a/work-template.docx
+++ b/work-template.docx
@@ -2,14 +2,1260 @@
 <file path=word/document.xml><?xml version="1.0" encoding="utf-8"?>
 <w:document xmlns:wpc="http://schemas.microsoft.com/office/word/2010/wordprocessingCanvas" xmlns:cx="http://schemas.microsoft.com/office/drawing/2014/chartex" xmlns:cx1="http://schemas.microsoft.com/office/drawing/2015/9/8/chartex" xmlns:cx2="http://schemas.microsoft.com/office/drawing/2015/10/21/chartex" xmlns:cx3="http://schemas.microsoft.com/office/drawing/2016/5/9/chartex" xmlns:cx4="http://schemas.microsoft.com/office/drawing/2016/5/10/chartex" xmlns:cx5="http://schemas.microsoft.com/office/drawing/2016/5/11/chartex" xmlns:cx6="http://schemas.microsoft.com/office/drawing/2016/5/12/chartex" xmlns:cx7="http://schemas.microsoft.com/office/drawing/2016/5/13/chartex" xmlns:cx8="http://schemas.microsoft.com/office/drawing/2016/5/14/chartex" xmlns:mc="http://schemas.openxmlformats.org/markup-compatibility/2006" xmlns:aink="http://schemas.microsoft.com/office/drawing/2016/ink" xmlns:am3d="http://schemas.microsoft.com/office/drawing/2017/model3d" xmlns:o="urn:schemas-microsoft-com:office:office" xmlns:oel="http://schemas.microsoft.com/office/2019/extlst" xmlns:r="http://schemas.openxmlformats.org/officeDocument/2006/relationships" xmlns:m="http://schemas.openxmlformats.org/officeDocument/2006/math" xmlns:v="urn:schemas-microsoft-com:vml" xmlns:wp14="http://schemas.microsoft.com/office/word/2010/wordprocessingDrawing" xmlns:wp="http://schemas.openxmlformats.org/drawingml/2006/wordprocessingDrawing" xmlns:w10="urn:schemas-microsoft-com:office:word" xmlns:w="http://schemas.openxmlformats.org/wordprocessingml/2006/main" xmlns:w14="http://schemas.microsoft.com/office/word/2010/wordml" xmlns:w15="http://schemas.microsoft.com/office/word/2012/wordml" xmlns:w16cex="http://schemas.microsoft.com/office/word/2018/wordml/cex" xmlns:w16cid="http://schemas.microsoft.com/office/word/2016/wordml/cid" xmlns:w16="http://schemas.microsoft.com/office/word/2018/wordml" xmlns:w16du="http://schemas.microsoft.com/office/word/2023/wordml/word16du" xmlns:w16sdtdh="http://schemas.microsoft.com/office/word/2020/wordml/sdtdatahash" xmlns:w16sdtfl="http://schemas.microsoft.com/office/word/2024/wordml/sdtformatlock" xmlns:w16se="http://schemas.microsoft.com/office/word/2015/wordml/symex" xmlns:wpg="http://schemas.microsoft.com/office/word/2010/wordprocessingGroup" xmlns:wpi="http://schemas.microsoft.com/office/word/2010/wordprocessingInk" xmlns:wne="http://schemas.microsoft.com/office/word/2006/wordml" xmlns:wps="http://schemas.microsoft.com/office/word/2010/wordprocessingShape" mc:Ignorable="w14 w15 w16se w16cid w16 w16cex w16sdtdh w16sdtfl w16du wp14">
   <w:body>
+    <w:p>
+      <w:pPr>
+        <w:rPr>
+          <w:rFonts w:ascii="Calibri" w:eastAsia="宋体" w:hAnsi="Calibri" w:cs="Times New Roman"/>
+          <w:b/>
+          <w:bCs/>
+          <w:sz w:val="44"/>
+          <w:szCs w:val="44"/>
+        </w:rPr>
+      </w:pPr>
+      <w:r>
+        <w:rPr>
+          <w:rFonts w:ascii="Calibri" w:eastAsia="宋体" w:hAnsi="Calibri" w:cs="Times New Roman" w:hint="eastAsia"/>
+          <w:b/>
+          <w:bCs/>
+          <w:sz w:val="44"/>
+          <w:szCs w:val="44"/>
+        </w:rPr>
+        <w:t>第</w:t>
+      </w:r>
+      <w:r>
+        <w:rPr>
+          <w:rFonts w:ascii="Calibri" w:eastAsia="宋体" w:hAnsi="Calibri" w:cs="Times New Roman"/>
+          <w:b/>
+          <w:bCs/>
+          <w:sz w:val="44"/>
+          <w:szCs w:val="44"/>
+        </w:rPr>
+        <w:t>7</w:t>
+      </w:r>
+      <w:r>
+        <w:rPr>
+          <w:rFonts w:ascii="Calibri" w:eastAsia="宋体" w:hAnsi="Calibri" w:cs="Times New Roman" w:hint="eastAsia"/>
+          <w:b/>
+          <w:bCs/>
+          <w:sz w:val="44"/>
+          <w:szCs w:val="44"/>
+        </w:rPr>
+        <w:t>章</w:t>
+      </w:r>
+      <w:r>
+        <w:rPr>
+          <w:rFonts w:ascii="Calibri" w:eastAsia="宋体" w:hAnsi="Calibri" w:cs="Times New Roman"/>
+          <w:b/>
+          <w:bCs/>
+          <w:sz w:val="44"/>
+          <w:szCs w:val="44"/>
+        </w:rPr>
+        <w:t xml:space="preserve"> </w:t>
+      </w:r>
+      <w:r>
+        <w:rPr>
+          <w:rFonts w:ascii="Calibri" w:eastAsia="宋体" w:hAnsi="Calibri" w:cs="Times New Roman" w:hint="eastAsia"/>
+          <w:b/>
+          <w:bCs/>
+          <w:sz w:val="44"/>
+          <w:szCs w:val="44"/>
+        </w:rPr>
+        <w:t>决策树</w:t>
+      </w:r>
+    </w:p>
+    <w:p>
+      <w:pPr>
+        <w:spacing w:line="312" w:lineRule="auto"/>
+        <w:rPr>
+          <w:rFonts w:ascii="Calibri" w:eastAsia="宋体" w:hAnsi="Calibri" w:cs="Times New Roman"/>
+        </w:rPr>
+      </w:pPr>
+    </w:p>
+    <w:p>
+      <w:pPr>
+        <w:spacing w:line="312" w:lineRule="auto"/>
+        <w:rPr>
+          <w:rFonts w:ascii="Calibri" w:eastAsia="宋体" w:hAnsi="Calibri" w:cs="Times New Roman"/>
+          <w:sz w:val="24"/>
+        </w:rPr>
+      </w:pPr>
+      <w:r>
+        <w:rPr>
+          <w:rFonts w:ascii="Calibri" w:eastAsia="宋体" w:hAnsi="Calibri" w:cs="Times New Roman"/>
+          <w:b/>
+          <w:bCs/>
+          <w:sz w:val="24"/>
+        </w:rPr>
+        <w:t>1.</w:t>
+      </w:r>
+      <w:r>
+        <w:rPr>
+          <w:rFonts w:ascii="Calibri" w:eastAsia="宋体" w:hAnsi="Calibri" w:cs="Times New Roman" w:hint="eastAsia"/>
+          <w:sz w:val="24"/>
+        </w:rPr>
+        <w:t>概述</w:t>
+      </w:r>
+      <w:r>
+        <w:rPr>
+          <w:rFonts w:ascii="Calibri" w:eastAsia="宋体" w:hAnsi="Calibri" w:cs="Times New Roman" w:hint="eastAsia"/>
+          <w:b/>
+          <w:bCs/>
+          <w:sz w:val="24"/>
+        </w:rPr>
+        <w:t>决策树算法</w:t>
+      </w:r>
+      <w:r>
+        <w:rPr>
+          <w:rFonts w:ascii="Calibri" w:eastAsia="宋体" w:hAnsi="Calibri" w:cs="Times New Roman" w:hint="eastAsia"/>
+          <w:sz w:val="24"/>
+        </w:rPr>
+        <w:t>的思路、关键操作（不超过</w:t>
+      </w:r>
+      <w:r>
+        <w:rPr>
+          <w:rFonts w:ascii="Calibri" w:eastAsia="宋体" w:hAnsi="Calibri" w:cs="Times New Roman"/>
+          <w:sz w:val="24"/>
+        </w:rPr>
+        <w:t>300</w:t>
+      </w:r>
+      <w:r>
+        <w:rPr>
+          <w:rFonts w:ascii="Calibri" w:eastAsia="宋体" w:hAnsi="Calibri" w:cs="Times New Roman" w:hint="eastAsia"/>
+          <w:sz w:val="24"/>
+        </w:rPr>
+        <w:t>字，逻辑要通，</w:t>
+      </w:r>
+      <w:r>
+        <w:rPr>
+          <w:rFonts w:ascii="Calibri" w:eastAsia="宋体" w:hAnsi="Calibri" w:cs="Times New Roman" w:hint="eastAsia"/>
+          <w:b/>
+          <w:bCs/>
+          <w:color w:val="0000FF"/>
+          <w:sz w:val="24"/>
+          <w:u w:val="single"/>
+        </w:rPr>
+        <w:t>要有小标题</w:t>
+      </w:r>
+      <w:r>
+        <w:rPr>
+          <w:rFonts w:ascii="Calibri" w:eastAsia="宋体" w:hAnsi="Calibri" w:cs="Times New Roman" w:hint="eastAsia"/>
+          <w:sz w:val="24"/>
+        </w:rPr>
+        <w:t>，要排版清晰，请不要网络大幅摘抄）。</w:t>
+      </w:r>
+    </w:p>
+    <w:p>
+      <w:pPr>
+        <w:spacing w:line="312" w:lineRule="auto"/>
+        <w:rPr>
+          <w:rFonts w:ascii="Calibri" w:eastAsia="宋体" w:hAnsi="Calibri" w:cs="Times New Roman"/>
+          <w:sz w:val="24"/>
+        </w:rPr>
+      </w:pPr>
+    </w:p>
+    <w:p>
+      <w:pPr>
+        <w:rPr>
+          <w:rFonts w:ascii="Calibri" w:eastAsia="宋体" w:hAnsi="Calibri" w:cs="Times New Roman"/>
+          <w:sz w:val="24"/>
+        </w:rPr>
+      </w:pPr>
+    </w:p>
+    <w:p>
+      <w:pPr>
+        <w:spacing w:line="312" w:lineRule="auto"/>
+        <w:rPr>
+          <w:rFonts w:ascii="Calibri" w:eastAsia="宋体" w:hAnsi="Calibri" w:cs="Times New Roman"/>
+          <w:b/>
+          <w:bCs/>
+          <w:sz w:val="24"/>
+        </w:rPr>
+      </w:pPr>
+      <w:r>
+        <w:rPr>
+          <w:rFonts w:ascii="Calibri" w:eastAsia="宋体" w:hAnsi="Calibri" w:cs="Times New Roman"/>
+          <w:b/>
+          <w:bCs/>
+          <w:sz w:val="24"/>
+        </w:rPr>
+        <w:t>3.</w:t>
+      </w:r>
+      <w:r>
+        <w:rPr>
+          <w:rFonts w:ascii="Calibri" w:eastAsia="宋体" w:hAnsi="Calibri" w:cs="Times New Roman" w:hint="eastAsia"/>
+          <w:b/>
+          <w:bCs/>
+          <w:sz w:val="24"/>
+        </w:rPr>
+        <w:t>利用决策树解决问题（回归或分类）。</w:t>
+      </w:r>
+    </w:p>
+    <w:p>
+      <w:pPr>
+        <w:spacing w:line="312" w:lineRule="auto"/>
+        <w:rPr>
+          <w:rFonts w:ascii="Calibri" w:eastAsia="宋体" w:hAnsi="Calibri" w:cs="Times New Roman"/>
+          <w:sz w:val="24"/>
+        </w:rPr>
+      </w:pPr>
+      <w:r>
+        <w:rPr>
+          <w:rFonts w:ascii="Calibri" w:eastAsia="宋体" w:hAnsi="Calibri" w:cs="Times New Roman" w:hint="eastAsia"/>
+          <w:sz w:val="24"/>
+        </w:rPr>
+        <w:t>附：</w:t>
+      </w:r>
+      <w:proofErr w:type="spellStart"/>
+      <w:r>
+        <w:rPr>
+          <w:rFonts w:ascii="Calibri" w:eastAsia="宋体" w:hAnsi="Calibri" w:cs="Times New Roman"/>
+          <w:sz w:val="24"/>
+        </w:rPr>
+        <w:t>Sklearn</w:t>
+      </w:r>
+      <w:proofErr w:type="spellEnd"/>
+      <w:r>
+        <w:rPr>
+          <w:rFonts w:ascii="Calibri" w:eastAsia="宋体" w:hAnsi="Calibri" w:cs="Times New Roman" w:hint="eastAsia"/>
+          <w:sz w:val="24"/>
+        </w:rPr>
+        <w:t>常用数据集</w:t>
+      </w:r>
+    </w:p>
+    <w:tbl>
+      <w:tblPr>
+        <w:tblStyle w:val="1"/>
+        <w:tblW w:w="0" w:type="auto"/>
+        <w:jc w:val="center"/>
+        <w:tblInd w:w="0" w:type="dxa"/>
+        <w:tblLook w:val="04A0" w:firstRow="1" w:lastRow="0" w:firstColumn="1" w:lastColumn="0" w:noHBand="0" w:noVBand="1"/>
+      </w:tblPr>
+      <w:tblGrid>
+        <w:gridCol w:w="728"/>
+        <w:gridCol w:w="3914"/>
+        <w:gridCol w:w="1325"/>
+      </w:tblGrid>
+      <w:tr>
+        <w:trPr>
+          <w:jc w:val="center"/>
+        </w:trPr>
+        <w:tc>
+          <w:tcPr>
+            <w:tcW w:w="728" w:type="dxa"/>
+            <w:tcBorders>
+              <w:top w:val="single" w:sz="4" w:space="0" w:color="auto"/>
+              <w:left w:val="single" w:sz="4" w:space="0" w:color="auto"/>
+              <w:bottom w:val="single" w:sz="4" w:space="0" w:color="auto"/>
+              <w:right w:val="single" w:sz="4" w:space="0" w:color="auto"/>
+            </w:tcBorders>
+            <w:hideMark/>
+          </w:tcPr>
+          <w:p>
+            <w:pPr>
+              <w:jc w:val="center"/>
+              <w:rPr>
+                <w:rFonts w:ascii="Calibri" w:eastAsia="Times New Roman" w:hAnsi="Calibri" w:cs="Times New Roman"/>
+                <w:sz w:val="24"/>
+              </w:rPr>
+            </w:pPr>
+            <w:r>
+              <w:rPr>
+                <w:rFonts w:ascii="宋体" w:eastAsia="宋体" w:hAnsi="宋体" w:cs="宋体" w:hint="eastAsia"/>
+                <w:sz w:val="24"/>
+              </w:rPr>
+              <w:t>序号</w:t>
+            </w:r>
+          </w:p>
+        </w:tc>
+        <w:tc>
+          <w:tcPr>
+            <w:tcW w:w="3914" w:type="dxa"/>
+            <w:tcBorders>
+              <w:top w:val="single" w:sz="4" w:space="0" w:color="auto"/>
+              <w:left w:val="single" w:sz="4" w:space="0" w:color="auto"/>
+              <w:bottom w:val="single" w:sz="4" w:space="0" w:color="auto"/>
+              <w:right w:val="single" w:sz="4" w:space="0" w:color="auto"/>
+            </w:tcBorders>
+            <w:hideMark/>
+          </w:tcPr>
+          <w:p>
+            <w:pPr>
+              <w:rPr>
+                <w:rFonts w:ascii="Calibri" w:eastAsia="Times New Roman" w:hAnsi="Calibri" w:cs="Times New Roman"/>
+                <w:sz w:val="24"/>
+              </w:rPr>
+            </w:pPr>
+            <w:r>
+              <w:rPr>
+                <w:rFonts w:ascii="宋体" w:eastAsia="宋体" w:hAnsi="宋体" w:cs="宋体" w:hint="eastAsia"/>
+                <w:sz w:val="24"/>
+              </w:rPr>
+              <w:t>数据集</w:t>
+            </w:r>
+          </w:p>
+        </w:tc>
+        <w:tc>
+          <w:tcPr>
+            <w:tcW w:w="1325" w:type="dxa"/>
+            <w:tcBorders>
+              <w:top w:val="single" w:sz="4" w:space="0" w:color="auto"/>
+              <w:left w:val="single" w:sz="4" w:space="0" w:color="auto"/>
+              <w:bottom w:val="single" w:sz="4" w:space="0" w:color="auto"/>
+              <w:right w:val="single" w:sz="4" w:space="0" w:color="auto"/>
+            </w:tcBorders>
+            <w:hideMark/>
+          </w:tcPr>
+          <w:p>
+            <w:pPr>
+              <w:rPr>
+                <w:rFonts w:ascii="Calibri" w:eastAsia="Times New Roman" w:hAnsi="Calibri" w:cs="Times New Roman"/>
+                <w:sz w:val="24"/>
+              </w:rPr>
+            </w:pPr>
+            <w:r>
+              <w:rPr>
+                <w:rFonts w:ascii="宋体" w:eastAsia="宋体" w:hAnsi="宋体" w:cs="宋体" w:hint="eastAsia"/>
+                <w:sz w:val="24"/>
+              </w:rPr>
+              <w:t>学号尾号</w:t>
+            </w:r>
+          </w:p>
+        </w:tc>
+      </w:tr>
+      <w:tr>
+        <w:trPr>
+          <w:jc w:val="center"/>
+        </w:trPr>
+        <w:tc>
+          <w:tcPr>
+            <w:tcW w:w="728" w:type="dxa"/>
+            <w:tcBorders>
+              <w:top w:val="single" w:sz="4" w:space="0" w:color="auto"/>
+              <w:left w:val="single" w:sz="4" w:space="0" w:color="auto"/>
+              <w:bottom w:val="single" w:sz="4" w:space="0" w:color="auto"/>
+              <w:right w:val="single" w:sz="4" w:space="0" w:color="auto"/>
+            </w:tcBorders>
+            <w:hideMark/>
+          </w:tcPr>
+          <w:p>
+            <w:pPr>
+              <w:jc w:val="center"/>
+              <w:rPr>
+                <w:rFonts w:ascii="Calibri" w:eastAsia="Times New Roman" w:hAnsi="Calibri" w:cs="Times New Roman"/>
+                <w:sz w:val="24"/>
+              </w:rPr>
+            </w:pPr>
+            <w:r>
+              <w:rPr>
+                <w:rFonts w:ascii="Calibri" w:eastAsia="Times New Roman" w:hAnsi="Calibri" w:cs="Times New Roman"/>
+                <w:sz w:val="24"/>
+              </w:rPr>
+              <w:t>1</w:t>
+            </w:r>
+          </w:p>
+        </w:tc>
+        <w:tc>
+          <w:tcPr>
+            <w:tcW w:w="3914" w:type="dxa"/>
+            <w:tcBorders>
+              <w:top w:val="single" w:sz="4" w:space="0" w:color="auto"/>
+              <w:left w:val="single" w:sz="4" w:space="0" w:color="auto"/>
+              <w:bottom w:val="single" w:sz="4" w:space="0" w:color="auto"/>
+              <w:right w:val="single" w:sz="4" w:space="0" w:color="auto"/>
+            </w:tcBorders>
+            <w:hideMark/>
+          </w:tcPr>
+          <w:p>
+            <w:pPr>
+              <w:rPr>
+                <w:rFonts w:ascii="Calibri" w:eastAsia="Times New Roman" w:hAnsi="Calibri" w:cs="Times New Roman"/>
+                <w:sz w:val="24"/>
+              </w:rPr>
+            </w:pPr>
+            <w:r>
+              <w:rPr>
+                <w:rFonts w:ascii="宋体" w:eastAsia="宋体" w:hAnsi="宋体" w:cs="宋体" w:hint="eastAsia"/>
+                <w:sz w:val="24"/>
+              </w:rPr>
+              <w:t>鸢尾</w:t>
+            </w:r>
+            <w:proofErr w:type="gramStart"/>
+            <w:r>
+              <w:rPr>
+                <w:rFonts w:ascii="宋体" w:eastAsia="宋体" w:hAnsi="宋体" w:cs="宋体" w:hint="eastAsia"/>
+                <w:sz w:val="24"/>
+              </w:rPr>
+              <w:t>花数据</w:t>
+            </w:r>
+            <w:proofErr w:type="gramEnd"/>
+            <w:r>
+              <w:rPr>
+                <w:rFonts w:ascii="宋体" w:eastAsia="宋体" w:hAnsi="宋体" w:cs="宋体" w:hint="eastAsia"/>
+                <w:sz w:val="24"/>
+              </w:rPr>
+              <w:t>集：</w:t>
+            </w:r>
+            <w:proofErr w:type="spellStart"/>
+            <w:r>
+              <w:rPr>
+                <w:rFonts w:ascii="Calibri" w:eastAsia="Times New Roman" w:hAnsi="Calibri" w:cs="Times New Roman"/>
+                <w:sz w:val="24"/>
+              </w:rPr>
+              <w:t>load_iris</w:t>
+            </w:r>
+            <w:proofErr w:type="spellEnd"/>
+            <w:r>
+              <w:rPr>
+                <w:rFonts w:ascii="宋体" w:eastAsia="宋体" w:hAnsi="宋体" w:cs="宋体" w:hint="eastAsia"/>
+                <w:sz w:val="24"/>
+              </w:rPr>
+              <w:t>（）</w:t>
+            </w:r>
+          </w:p>
+        </w:tc>
+        <w:tc>
+          <w:tcPr>
+            <w:tcW w:w="1325" w:type="dxa"/>
+            <w:tcBorders>
+              <w:top w:val="single" w:sz="4" w:space="0" w:color="auto"/>
+              <w:left w:val="single" w:sz="4" w:space="0" w:color="auto"/>
+              <w:bottom w:val="single" w:sz="4" w:space="0" w:color="auto"/>
+              <w:right w:val="single" w:sz="4" w:space="0" w:color="auto"/>
+            </w:tcBorders>
+            <w:hideMark/>
+          </w:tcPr>
+          <w:p>
+            <w:pPr>
+              <w:rPr>
+                <w:rFonts w:ascii="Calibri" w:eastAsia="Times New Roman" w:hAnsi="Calibri" w:cs="Times New Roman"/>
+                <w:sz w:val="24"/>
+              </w:rPr>
+            </w:pPr>
+            <w:r>
+              <w:rPr>
+                <w:rFonts w:ascii="Calibri" w:eastAsia="Times New Roman" w:hAnsi="Calibri" w:cs="Times New Roman"/>
+                <w:sz w:val="24"/>
+              </w:rPr>
+              <w:t>0   1</w:t>
+            </w:r>
+          </w:p>
+        </w:tc>
+      </w:tr>
+      <w:tr>
+        <w:trPr>
+          <w:jc w:val="center"/>
+        </w:trPr>
+        <w:tc>
+          <w:tcPr>
+            <w:tcW w:w="728" w:type="dxa"/>
+            <w:tcBorders>
+              <w:top w:val="single" w:sz="4" w:space="0" w:color="auto"/>
+              <w:left w:val="single" w:sz="4" w:space="0" w:color="auto"/>
+              <w:bottom w:val="single" w:sz="4" w:space="0" w:color="auto"/>
+              <w:right w:val="single" w:sz="4" w:space="0" w:color="auto"/>
+            </w:tcBorders>
+            <w:hideMark/>
+          </w:tcPr>
+          <w:p>
+            <w:pPr>
+              <w:jc w:val="center"/>
+              <w:rPr>
+                <w:rFonts w:ascii="Calibri" w:eastAsia="Times New Roman" w:hAnsi="Calibri" w:cs="Times New Roman"/>
+                <w:sz w:val="24"/>
+              </w:rPr>
+            </w:pPr>
+            <w:r>
+              <w:rPr>
+                <w:rFonts w:ascii="Calibri" w:eastAsia="Times New Roman" w:hAnsi="Calibri" w:cs="Times New Roman"/>
+                <w:sz w:val="24"/>
+              </w:rPr>
+              <w:t>2</w:t>
+            </w:r>
+          </w:p>
+        </w:tc>
+        <w:tc>
+          <w:tcPr>
+            <w:tcW w:w="3914" w:type="dxa"/>
+            <w:tcBorders>
+              <w:top w:val="single" w:sz="4" w:space="0" w:color="auto"/>
+              <w:left w:val="single" w:sz="4" w:space="0" w:color="auto"/>
+              <w:bottom w:val="single" w:sz="4" w:space="0" w:color="auto"/>
+              <w:right w:val="single" w:sz="4" w:space="0" w:color="auto"/>
+            </w:tcBorders>
+            <w:hideMark/>
+          </w:tcPr>
+          <w:p>
+            <w:pPr>
+              <w:rPr>
+                <w:rFonts w:ascii="Calibri" w:eastAsia="Times New Roman" w:hAnsi="Calibri" w:cs="Times New Roman"/>
+                <w:sz w:val="24"/>
+              </w:rPr>
+            </w:pPr>
+            <w:r>
+              <w:rPr>
+                <w:rFonts w:ascii="宋体" w:eastAsia="宋体" w:hAnsi="宋体" w:cs="宋体" w:hint="eastAsia"/>
+                <w:sz w:val="24"/>
+              </w:rPr>
+              <w:t>手写数字数据集：</w:t>
+            </w:r>
+            <w:proofErr w:type="spellStart"/>
+            <w:r>
+              <w:rPr>
+                <w:rFonts w:ascii="Calibri" w:eastAsia="Times New Roman" w:hAnsi="Calibri" w:cs="Times New Roman"/>
+                <w:sz w:val="24"/>
+              </w:rPr>
+              <w:t>load_digits</w:t>
+            </w:r>
+            <w:proofErr w:type="spellEnd"/>
+            <w:r>
+              <w:rPr>
+                <w:rFonts w:ascii="宋体" w:eastAsia="宋体" w:hAnsi="宋体" w:cs="宋体" w:hint="eastAsia"/>
+                <w:sz w:val="24"/>
+              </w:rPr>
+              <w:t>（）</w:t>
+            </w:r>
+          </w:p>
+        </w:tc>
+        <w:tc>
+          <w:tcPr>
+            <w:tcW w:w="1325" w:type="dxa"/>
+            <w:tcBorders>
+              <w:top w:val="single" w:sz="4" w:space="0" w:color="auto"/>
+              <w:left w:val="single" w:sz="4" w:space="0" w:color="auto"/>
+              <w:bottom w:val="single" w:sz="4" w:space="0" w:color="auto"/>
+              <w:right w:val="single" w:sz="4" w:space="0" w:color="auto"/>
+            </w:tcBorders>
+            <w:hideMark/>
+          </w:tcPr>
+          <w:p>
+            <w:pPr>
+              <w:rPr>
+                <w:rFonts w:ascii="Calibri" w:eastAsia="Times New Roman" w:hAnsi="Calibri" w:cs="Times New Roman"/>
+                <w:sz w:val="24"/>
+              </w:rPr>
+            </w:pPr>
+            <w:r>
+              <w:rPr>
+                <w:rFonts w:ascii="Calibri" w:eastAsia="Times New Roman" w:hAnsi="Calibri" w:cs="Times New Roman"/>
+                <w:sz w:val="24"/>
+              </w:rPr>
+              <w:t>2   3</w:t>
+            </w:r>
+          </w:p>
+        </w:tc>
+      </w:tr>
+      <w:tr>
+        <w:trPr>
+          <w:jc w:val="center"/>
+        </w:trPr>
+        <w:tc>
+          <w:tcPr>
+            <w:tcW w:w="728" w:type="dxa"/>
+            <w:tcBorders>
+              <w:top w:val="single" w:sz="4" w:space="0" w:color="auto"/>
+              <w:left w:val="single" w:sz="4" w:space="0" w:color="auto"/>
+              <w:bottom w:val="single" w:sz="4" w:space="0" w:color="auto"/>
+              <w:right w:val="single" w:sz="4" w:space="0" w:color="auto"/>
+            </w:tcBorders>
+            <w:hideMark/>
+          </w:tcPr>
+          <w:p>
+            <w:pPr>
+              <w:jc w:val="center"/>
+              <w:rPr>
+                <w:rFonts w:ascii="Calibri" w:eastAsia="Times New Roman" w:hAnsi="Calibri" w:cs="Times New Roman"/>
+                <w:sz w:val="24"/>
+              </w:rPr>
+            </w:pPr>
+            <w:r>
+              <w:rPr>
+                <w:rFonts w:ascii="Calibri" w:eastAsia="Times New Roman" w:hAnsi="Calibri" w:cs="Times New Roman"/>
+                <w:sz w:val="24"/>
+              </w:rPr>
+              <w:t>3</w:t>
+            </w:r>
+          </w:p>
+        </w:tc>
+        <w:tc>
+          <w:tcPr>
+            <w:tcW w:w="3914" w:type="dxa"/>
+            <w:tcBorders>
+              <w:top w:val="single" w:sz="4" w:space="0" w:color="auto"/>
+              <w:left w:val="single" w:sz="4" w:space="0" w:color="auto"/>
+              <w:bottom w:val="single" w:sz="4" w:space="0" w:color="auto"/>
+              <w:right w:val="single" w:sz="4" w:space="0" w:color="auto"/>
+            </w:tcBorders>
+            <w:hideMark/>
+          </w:tcPr>
+          <w:p>
+            <w:pPr>
+              <w:rPr>
+                <w:rFonts w:ascii="Calibri" w:eastAsia="Times New Roman" w:hAnsi="Calibri" w:cs="Times New Roman"/>
+                <w:sz w:val="24"/>
+              </w:rPr>
+            </w:pPr>
+            <w:r>
+              <w:rPr>
+                <w:rFonts w:ascii="宋体" w:eastAsia="宋体" w:hAnsi="宋体" w:cs="宋体" w:hint="eastAsia"/>
+                <w:sz w:val="24"/>
+              </w:rPr>
+              <w:t>乳腺癌数据集</w:t>
+            </w:r>
+            <w:r>
+              <w:rPr>
+                <w:rFonts w:ascii="Calibri" w:eastAsia="Times New Roman" w:hAnsi="Calibri" w:cs="Times New Roman"/>
+                <w:sz w:val="24"/>
+              </w:rPr>
+              <w:t>load-barest-cancer</w:t>
+            </w:r>
+            <w:r>
+              <w:rPr>
+                <w:rFonts w:ascii="宋体" w:eastAsia="宋体" w:hAnsi="宋体" w:cs="宋体" w:hint="eastAsia"/>
+                <w:sz w:val="24"/>
+              </w:rPr>
+              <w:t>（）</w:t>
+            </w:r>
+          </w:p>
+        </w:tc>
+        <w:tc>
+          <w:tcPr>
+            <w:tcW w:w="1325" w:type="dxa"/>
+            <w:tcBorders>
+              <w:top w:val="single" w:sz="4" w:space="0" w:color="auto"/>
+              <w:left w:val="single" w:sz="4" w:space="0" w:color="auto"/>
+              <w:bottom w:val="single" w:sz="4" w:space="0" w:color="auto"/>
+              <w:right w:val="single" w:sz="4" w:space="0" w:color="auto"/>
+            </w:tcBorders>
+            <w:hideMark/>
+          </w:tcPr>
+          <w:p>
+            <w:pPr>
+              <w:rPr>
+                <w:rFonts w:ascii="Calibri" w:eastAsia="Times New Roman" w:hAnsi="Calibri" w:cs="Times New Roman"/>
+                <w:sz w:val="24"/>
+              </w:rPr>
+            </w:pPr>
+            <w:r>
+              <w:rPr>
+                <w:rFonts w:ascii="Calibri" w:eastAsia="Times New Roman" w:hAnsi="Calibri" w:cs="Times New Roman"/>
+                <w:sz w:val="24"/>
+              </w:rPr>
+              <w:t>4   5</w:t>
+            </w:r>
+          </w:p>
+        </w:tc>
+      </w:tr>
+      <w:tr>
+        <w:trPr>
+          <w:jc w:val="center"/>
+        </w:trPr>
+        <w:tc>
+          <w:tcPr>
+            <w:tcW w:w="728" w:type="dxa"/>
+            <w:tcBorders>
+              <w:top w:val="single" w:sz="4" w:space="0" w:color="auto"/>
+              <w:left w:val="single" w:sz="4" w:space="0" w:color="auto"/>
+              <w:bottom w:val="single" w:sz="4" w:space="0" w:color="auto"/>
+              <w:right w:val="single" w:sz="4" w:space="0" w:color="auto"/>
+            </w:tcBorders>
+            <w:hideMark/>
+          </w:tcPr>
+          <w:p>
+            <w:pPr>
+              <w:jc w:val="center"/>
+              <w:rPr>
+                <w:rFonts w:ascii="Calibri" w:eastAsia="Times New Roman" w:hAnsi="Calibri" w:cs="Times New Roman"/>
+                <w:sz w:val="24"/>
+              </w:rPr>
+            </w:pPr>
+            <w:r>
+              <w:rPr>
+                <w:rFonts w:ascii="Calibri" w:eastAsia="Times New Roman" w:hAnsi="Calibri" w:cs="Times New Roman"/>
+                <w:sz w:val="24"/>
+              </w:rPr>
+              <w:t>4</w:t>
+            </w:r>
+          </w:p>
+        </w:tc>
+        <w:tc>
+          <w:tcPr>
+            <w:tcW w:w="3914" w:type="dxa"/>
+            <w:tcBorders>
+              <w:top w:val="single" w:sz="4" w:space="0" w:color="auto"/>
+              <w:left w:val="single" w:sz="4" w:space="0" w:color="auto"/>
+              <w:bottom w:val="single" w:sz="4" w:space="0" w:color="auto"/>
+              <w:right w:val="single" w:sz="4" w:space="0" w:color="auto"/>
+            </w:tcBorders>
+            <w:hideMark/>
+          </w:tcPr>
+          <w:p>
+            <w:pPr>
+              <w:rPr>
+                <w:rFonts w:ascii="Calibri" w:eastAsia="Times New Roman" w:hAnsi="Calibri" w:cs="Times New Roman"/>
+                <w:sz w:val="24"/>
+              </w:rPr>
+            </w:pPr>
+            <w:r>
+              <w:rPr>
+                <w:rFonts w:ascii="宋体" w:eastAsia="宋体" w:hAnsi="宋体" w:cs="宋体" w:hint="eastAsia"/>
+                <w:sz w:val="24"/>
+              </w:rPr>
+              <w:t>糖尿病数据集：</w:t>
+            </w:r>
+            <w:r>
+              <w:rPr>
+                <w:rFonts w:ascii="Calibri" w:eastAsia="Times New Roman" w:hAnsi="Calibri" w:cs="Times New Roman"/>
+                <w:sz w:val="24"/>
+              </w:rPr>
+              <w:t>load-diabetes</w:t>
+            </w:r>
+            <w:r>
+              <w:rPr>
+                <w:rFonts w:ascii="宋体" w:eastAsia="宋体" w:hAnsi="宋体" w:cs="宋体" w:hint="eastAsia"/>
+                <w:sz w:val="24"/>
+              </w:rPr>
+              <w:t>（）</w:t>
+            </w:r>
+          </w:p>
+        </w:tc>
+        <w:tc>
+          <w:tcPr>
+            <w:tcW w:w="1325" w:type="dxa"/>
+            <w:tcBorders>
+              <w:top w:val="single" w:sz="4" w:space="0" w:color="auto"/>
+              <w:left w:val="single" w:sz="4" w:space="0" w:color="auto"/>
+              <w:bottom w:val="single" w:sz="4" w:space="0" w:color="auto"/>
+              <w:right w:val="single" w:sz="4" w:space="0" w:color="auto"/>
+            </w:tcBorders>
+            <w:hideMark/>
+          </w:tcPr>
+          <w:p>
+            <w:pPr>
+              <w:rPr>
+                <w:rFonts w:ascii="Calibri" w:eastAsia="Times New Roman" w:hAnsi="Calibri" w:cs="Times New Roman"/>
+                <w:sz w:val="24"/>
+              </w:rPr>
+            </w:pPr>
+            <w:r>
+              <w:rPr>
+                <w:rFonts w:ascii="Calibri" w:eastAsia="Times New Roman" w:hAnsi="Calibri" w:cs="Times New Roman"/>
+                <w:sz w:val="24"/>
+              </w:rPr>
+              <w:t>6   7</w:t>
+            </w:r>
+          </w:p>
+        </w:tc>
+      </w:tr>
+      <w:tr>
+        <w:trPr>
+          <w:jc w:val="center"/>
+        </w:trPr>
+        <w:tc>
+          <w:tcPr>
+            <w:tcW w:w="728" w:type="dxa"/>
+            <w:tcBorders>
+              <w:top w:val="single" w:sz="4" w:space="0" w:color="auto"/>
+              <w:left w:val="single" w:sz="4" w:space="0" w:color="auto"/>
+              <w:bottom w:val="single" w:sz="4" w:space="0" w:color="auto"/>
+              <w:right w:val="single" w:sz="4" w:space="0" w:color="auto"/>
+            </w:tcBorders>
+            <w:hideMark/>
+          </w:tcPr>
+          <w:p>
+            <w:pPr>
+              <w:jc w:val="center"/>
+              <w:rPr>
+                <w:rFonts w:ascii="Calibri" w:eastAsia="Times New Roman" w:hAnsi="Calibri" w:cs="Times New Roman"/>
+                <w:sz w:val="24"/>
+              </w:rPr>
+            </w:pPr>
+            <w:r>
+              <w:rPr>
+                <w:rFonts w:ascii="Calibri" w:eastAsia="Times New Roman" w:hAnsi="Calibri" w:cs="Times New Roman"/>
+                <w:sz w:val="24"/>
+              </w:rPr>
+              <w:t>5</w:t>
+            </w:r>
+          </w:p>
+        </w:tc>
+        <w:tc>
+          <w:tcPr>
+            <w:tcW w:w="3914" w:type="dxa"/>
+            <w:tcBorders>
+              <w:top w:val="single" w:sz="4" w:space="0" w:color="auto"/>
+              <w:left w:val="single" w:sz="4" w:space="0" w:color="auto"/>
+              <w:bottom w:val="single" w:sz="4" w:space="0" w:color="auto"/>
+              <w:right w:val="single" w:sz="4" w:space="0" w:color="auto"/>
+            </w:tcBorders>
+            <w:hideMark/>
+          </w:tcPr>
+          <w:p>
+            <w:pPr>
+              <w:rPr>
+                <w:rFonts w:ascii="Calibri" w:eastAsia="Times New Roman" w:hAnsi="Calibri" w:cs="Times New Roman"/>
+                <w:sz w:val="24"/>
+              </w:rPr>
+            </w:pPr>
+            <w:r>
+              <w:rPr>
+                <w:rFonts w:ascii="宋体" w:eastAsia="宋体" w:hAnsi="宋体" w:cs="宋体" w:hint="eastAsia"/>
+                <w:sz w:val="24"/>
+              </w:rPr>
+              <w:t>波士顿房价数据集：</w:t>
+            </w:r>
+            <w:r>
+              <w:rPr>
+                <w:rFonts w:ascii="Calibri" w:eastAsia="Times New Roman" w:hAnsi="Calibri" w:cs="Times New Roman"/>
+                <w:sz w:val="24"/>
+              </w:rPr>
+              <w:t>load-</w:t>
+            </w:r>
+            <w:proofErr w:type="spellStart"/>
+            <w:r>
+              <w:rPr>
+                <w:rFonts w:ascii="Calibri" w:eastAsia="Times New Roman" w:hAnsi="Calibri" w:cs="Times New Roman"/>
+                <w:sz w:val="24"/>
+              </w:rPr>
+              <w:t>boston</w:t>
+            </w:r>
+            <w:proofErr w:type="spellEnd"/>
+            <w:r>
+              <w:rPr>
+                <w:rFonts w:ascii="宋体" w:eastAsia="宋体" w:hAnsi="宋体" w:cs="宋体" w:hint="eastAsia"/>
+                <w:sz w:val="24"/>
+              </w:rPr>
+              <w:t>（）</w:t>
+            </w:r>
+          </w:p>
+        </w:tc>
+        <w:tc>
+          <w:tcPr>
+            <w:tcW w:w="1325" w:type="dxa"/>
+            <w:tcBorders>
+              <w:top w:val="single" w:sz="4" w:space="0" w:color="auto"/>
+              <w:left w:val="single" w:sz="4" w:space="0" w:color="auto"/>
+              <w:bottom w:val="single" w:sz="4" w:space="0" w:color="auto"/>
+              <w:right w:val="single" w:sz="4" w:space="0" w:color="auto"/>
+            </w:tcBorders>
+            <w:hideMark/>
+          </w:tcPr>
+          <w:p>
+            <w:pPr>
+              <w:rPr>
+                <w:rFonts w:ascii="Calibri" w:eastAsia="Times New Roman" w:hAnsi="Calibri" w:cs="Times New Roman"/>
+                <w:sz w:val="24"/>
+              </w:rPr>
+            </w:pPr>
+            <w:r>
+              <w:rPr>
+                <w:rFonts w:ascii="Calibri" w:eastAsia="Times New Roman" w:hAnsi="Calibri" w:cs="Times New Roman"/>
+                <w:sz w:val="24"/>
+              </w:rPr>
+              <w:t>8</w:t>
+            </w:r>
+          </w:p>
+        </w:tc>
+      </w:tr>
+      <w:tr>
+        <w:trPr>
+          <w:jc w:val="center"/>
+        </w:trPr>
+        <w:tc>
+          <w:tcPr>
+            <w:tcW w:w="728" w:type="dxa"/>
+            <w:tcBorders>
+              <w:top w:val="single" w:sz="4" w:space="0" w:color="auto"/>
+              <w:left w:val="single" w:sz="4" w:space="0" w:color="auto"/>
+              <w:bottom w:val="single" w:sz="4" w:space="0" w:color="auto"/>
+              <w:right w:val="single" w:sz="4" w:space="0" w:color="auto"/>
+            </w:tcBorders>
+            <w:hideMark/>
+          </w:tcPr>
+          <w:p>
+            <w:pPr>
+              <w:jc w:val="center"/>
+              <w:rPr>
+                <w:rFonts w:ascii="Calibri" w:eastAsia="Times New Roman" w:hAnsi="Calibri" w:cs="Times New Roman"/>
+                <w:sz w:val="24"/>
+              </w:rPr>
+            </w:pPr>
+            <w:r>
+              <w:rPr>
+                <w:rFonts w:ascii="Calibri" w:eastAsia="Times New Roman" w:hAnsi="Calibri" w:cs="Times New Roman"/>
+                <w:sz w:val="24"/>
+              </w:rPr>
+              <w:t>6</w:t>
+            </w:r>
+          </w:p>
+        </w:tc>
+        <w:tc>
+          <w:tcPr>
+            <w:tcW w:w="3914" w:type="dxa"/>
+            <w:tcBorders>
+              <w:top w:val="single" w:sz="4" w:space="0" w:color="auto"/>
+              <w:left w:val="single" w:sz="4" w:space="0" w:color="auto"/>
+              <w:bottom w:val="single" w:sz="4" w:space="0" w:color="auto"/>
+              <w:right w:val="single" w:sz="4" w:space="0" w:color="auto"/>
+            </w:tcBorders>
+            <w:hideMark/>
+          </w:tcPr>
+          <w:p>
+            <w:pPr>
+              <w:rPr>
+                <w:rFonts w:ascii="Calibri" w:eastAsia="Times New Roman" w:hAnsi="Calibri" w:cs="Times New Roman"/>
+                <w:sz w:val="24"/>
+              </w:rPr>
+            </w:pPr>
+            <w:r>
+              <w:rPr>
+                <w:rFonts w:ascii="宋体" w:eastAsia="宋体" w:hAnsi="宋体" w:cs="宋体" w:hint="eastAsia"/>
+                <w:sz w:val="24"/>
+              </w:rPr>
+              <w:t>体能训练数据集：</w:t>
+            </w:r>
+            <w:r>
+              <w:rPr>
+                <w:rFonts w:ascii="Calibri" w:eastAsia="Times New Roman" w:hAnsi="Calibri" w:cs="Times New Roman"/>
+                <w:sz w:val="24"/>
+              </w:rPr>
+              <w:t>load-</w:t>
+            </w:r>
+            <w:proofErr w:type="spellStart"/>
+            <w:r>
+              <w:rPr>
+                <w:rFonts w:ascii="Calibri" w:eastAsia="Times New Roman" w:hAnsi="Calibri" w:cs="Times New Roman"/>
+                <w:sz w:val="24"/>
+              </w:rPr>
+              <w:t>linnerud</w:t>
+            </w:r>
+            <w:proofErr w:type="spellEnd"/>
+            <w:r>
+              <w:rPr>
+                <w:rFonts w:ascii="宋体" w:eastAsia="宋体" w:hAnsi="宋体" w:cs="宋体" w:hint="eastAsia"/>
+                <w:sz w:val="24"/>
+              </w:rPr>
+              <w:t>（）</w:t>
+            </w:r>
+          </w:p>
+        </w:tc>
+        <w:tc>
+          <w:tcPr>
+            <w:tcW w:w="1325" w:type="dxa"/>
+            <w:tcBorders>
+              <w:top w:val="single" w:sz="4" w:space="0" w:color="auto"/>
+              <w:left w:val="single" w:sz="4" w:space="0" w:color="auto"/>
+              <w:bottom w:val="single" w:sz="4" w:space="0" w:color="auto"/>
+              <w:right w:val="single" w:sz="4" w:space="0" w:color="auto"/>
+            </w:tcBorders>
+            <w:hideMark/>
+          </w:tcPr>
+          <w:p>
+            <w:pPr>
+              <w:rPr>
+                <w:rFonts w:ascii="Calibri" w:eastAsia="Times New Roman" w:hAnsi="Calibri" w:cs="Times New Roman"/>
+                <w:sz w:val="24"/>
+              </w:rPr>
+            </w:pPr>
+            <w:r>
+              <w:rPr>
+                <w:rFonts w:ascii="Calibri" w:eastAsia="Times New Roman" w:hAnsi="Calibri" w:cs="Times New Roman"/>
+                <w:sz w:val="24"/>
+              </w:rPr>
+              <w:t>9</w:t>
+            </w:r>
+          </w:p>
+        </w:tc>
+      </w:tr>
+    </w:tbl>
+    <w:p>
+      <w:pPr>
+        <w:spacing w:line="312" w:lineRule="auto"/>
+        <w:ind w:firstLineChars="200" w:firstLine="480"/>
+        <w:rPr>
+          <w:rFonts w:ascii="Calibri" w:eastAsia="宋体" w:hAnsi="Calibri" w:cs="Times New Roman"/>
+          <w:sz w:val="24"/>
+        </w:rPr>
+      </w:pPr>
+      <w:r>
+        <w:rPr>
+          <w:rFonts w:ascii="Calibri" w:eastAsia="宋体" w:hAnsi="Calibri" w:cs="Times New Roman" w:hint="eastAsia"/>
+          <w:sz w:val="24"/>
+        </w:rPr>
+        <w:t>利用决策树对以上数据集（学号尾号不同采用不同数据集）进行分析，找出最佳参数下的决策树或随机森林更适合本数据集（准确率更高，不同回归、不同参数下的不同准确率要列出）。</w:t>
+      </w:r>
+    </w:p>
+    <w:p>
+      <w:pPr>
+        <w:spacing w:line="312" w:lineRule="auto"/>
+        <w:ind w:firstLineChars="200" w:firstLine="480"/>
+        <w:rPr>
+          <w:rFonts w:ascii="Calibri" w:eastAsia="宋体" w:hAnsi="Calibri" w:cs="Times New Roman"/>
+          <w:sz w:val="24"/>
+          <w:u w:val="single"/>
+        </w:rPr>
+      </w:pPr>
+      <w:r>
+        <w:rPr>
+          <w:rFonts w:ascii="Calibri" w:eastAsia="宋体" w:hAnsi="Calibri" w:cs="Times New Roman" w:hint="eastAsia"/>
+          <w:sz w:val="24"/>
+          <w:u w:val="single"/>
+        </w:rPr>
+        <w:t>要求：</w:t>
+      </w:r>
+    </w:p>
+    <w:p>
+      <w:pPr>
+        <w:spacing w:line="312" w:lineRule="auto"/>
+        <w:ind w:firstLineChars="200" w:firstLine="480"/>
+        <w:rPr>
+          <w:rFonts w:ascii="Calibri" w:eastAsia="宋体" w:hAnsi="Calibri" w:cs="Times New Roman"/>
+          <w:sz w:val="24"/>
+        </w:rPr>
+      </w:pPr>
+      <w:r>
+        <w:rPr>
+          <w:rFonts w:ascii="Calibri" w:eastAsia="宋体" w:hAnsi="Calibri" w:cs="Times New Roman"/>
+          <w:sz w:val="24"/>
+        </w:rPr>
+        <w:t>1</w:t>
+      </w:r>
+      <w:r>
+        <w:rPr>
+          <w:rFonts w:ascii="Calibri" w:eastAsia="宋体" w:hAnsi="Calibri" w:cs="Times New Roman" w:hint="eastAsia"/>
+          <w:sz w:val="24"/>
+        </w:rPr>
+        <w:t>）针对当前数据、模型，</w:t>
+      </w:r>
+      <w:r>
+        <w:rPr>
+          <w:rFonts w:ascii="Calibri" w:eastAsia="宋体" w:hAnsi="Calibri" w:cs="Times New Roman" w:hint="eastAsia"/>
+          <w:b/>
+          <w:bCs/>
+          <w:sz w:val="24"/>
+          <w:u w:val="single"/>
+        </w:rPr>
+        <w:t>详叙数据预处理、模型参数调整过程及效果比对</w:t>
+      </w:r>
+      <w:r>
+        <w:rPr>
+          <w:rFonts w:ascii="Calibri" w:eastAsia="宋体" w:hAnsi="Calibri" w:cs="Times New Roman" w:hint="eastAsia"/>
+          <w:sz w:val="24"/>
+        </w:rPr>
+        <w:t>；</w:t>
+      </w:r>
+    </w:p>
+    <w:p>
+      <w:pPr>
+        <w:spacing w:line="312" w:lineRule="auto"/>
+        <w:ind w:firstLineChars="200" w:firstLine="480"/>
+        <w:rPr>
+          <w:rFonts w:ascii="Calibri" w:eastAsia="宋体" w:hAnsi="Calibri" w:cs="Times New Roman"/>
+          <w:sz w:val="24"/>
+        </w:rPr>
+      </w:pPr>
+      <w:r>
+        <w:rPr>
+          <w:rFonts w:ascii="Calibri" w:eastAsia="宋体" w:hAnsi="Calibri" w:cs="Times New Roman"/>
+          <w:sz w:val="24"/>
+        </w:rPr>
+        <w:t>2</w:t>
+      </w:r>
+      <w:r>
+        <w:rPr>
+          <w:rFonts w:ascii="Calibri" w:eastAsia="宋体" w:hAnsi="Calibri" w:cs="Times New Roman" w:hint="eastAsia"/>
+          <w:sz w:val="24"/>
+        </w:rPr>
+        <w:t>）代码要列出，重点代码加注释说明，特别是自己调试过程中的自我理解；</w:t>
+      </w:r>
+    </w:p>
+    <w:p>
+      <w:pPr>
+        <w:spacing w:line="312" w:lineRule="auto"/>
+        <w:ind w:firstLineChars="200" w:firstLine="480"/>
+        <w:rPr>
+          <w:rFonts w:ascii="Calibri" w:eastAsia="宋体" w:hAnsi="Calibri" w:cs="Times New Roman"/>
+          <w:sz w:val="24"/>
+        </w:rPr>
+      </w:pPr>
+      <w:r>
+        <w:rPr>
+          <w:rFonts w:ascii="Calibri" w:eastAsia="宋体" w:hAnsi="Calibri" w:cs="Times New Roman"/>
+          <w:sz w:val="24"/>
+        </w:rPr>
+        <w:t>3</w:t>
+      </w:r>
+      <w:r>
+        <w:rPr>
+          <w:rFonts w:ascii="Calibri" w:eastAsia="宋体" w:hAnsi="Calibri" w:cs="Times New Roman" w:hint="eastAsia"/>
+          <w:sz w:val="24"/>
+        </w:rPr>
+        <w:t>）运行结果要截图，结果</w:t>
+      </w:r>
+      <w:proofErr w:type="gramStart"/>
+      <w:r>
+        <w:rPr>
+          <w:rFonts w:ascii="Calibri" w:eastAsia="宋体" w:hAnsi="Calibri" w:cs="Times New Roman" w:hint="eastAsia"/>
+          <w:sz w:val="24"/>
+        </w:rPr>
+        <w:t>要文字</w:t>
+      </w:r>
+      <w:proofErr w:type="gramEnd"/>
+      <w:r>
+        <w:rPr>
+          <w:rFonts w:ascii="Calibri" w:eastAsia="宋体" w:hAnsi="Calibri" w:cs="Times New Roman" w:hint="eastAsia"/>
+          <w:sz w:val="24"/>
+        </w:rPr>
+        <w:t>说明；</w:t>
+      </w:r>
+    </w:p>
+    <w:p>
+      <w:pPr>
+        <w:spacing w:line="312" w:lineRule="auto"/>
+        <w:ind w:firstLineChars="200" w:firstLine="480"/>
+        <w:rPr>
+          <w:rFonts w:ascii="Calibri" w:eastAsia="宋体" w:hAnsi="Calibri" w:cs="Times New Roman"/>
+          <w:sz w:val="24"/>
+        </w:rPr>
+      </w:pPr>
+      <w:r>
+        <w:rPr>
+          <w:rFonts w:ascii="Calibri" w:eastAsia="宋体" w:hAnsi="Calibri" w:cs="Times New Roman"/>
+          <w:sz w:val="24"/>
+        </w:rPr>
+        <w:t>4</w:t>
+      </w:r>
+      <w:r>
+        <w:rPr>
+          <w:rFonts w:ascii="Calibri" w:eastAsia="宋体" w:hAnsi="Calibri" w:cs="Times New Roman" w:hint="eastAsia"/>
+          <w:sz w:val="24"/>
+        </w:rPr>
+        <w:t>）注意排版</w:t>
+      </w:r>
+    </w:p>
+    <w:p>
+      <w:pPr>
+        <w:spacing w:line="312" w:lineRule="auto"/>
+        <w:rPr>
+          <w:rFonts w:ascii="Calibri" w:eastAsia="宋体" w:hAnsi="Calibri" w:cs="Times New Roman"/>
+          <w:sz w:val="24"/>
+        </w:rPr>
+      </w:pPr>
+    </w:p>
+    <w:p>
+      <w:pPr>
+        <w:spacing w:line="312" w:lineRule="auto"/>
+        <w:rPr>
+          <w:rFonts w:ascii="Calibri" w:eastAsia="宋体" w:hAnsi="Calibri" w:cs="Times New Roman"/>
+          <w:sz w:val="24"/>
+        </w:rPr>
+      </w:pPr>
+      <w:r>
+        <w:rPr>
+          <w:rFonts w:ascii="Calibri" w:eastAsia="宋体" w:hAnsi="Calibri" w:cs="Times New Roman"/>
+          <w:b/>
+          <w:bCs/>
+          <w:sz w:val="24"/>
+        </w:rPr>
+        <w:t>4.[</w:t>
+      </w:r>
+      <w:r>
+        <w:rPr>
+          <w:rFonts w:ascii="Calibri" w:eastAsia="宋体" w:hAnsi="Calibri" w:cs="Times New Roman" w:hint="eastAsia"/>
+          <w:b/>
+          <w:bCs/>
+          <w:sz w:val="24"/>
+        </w:rPr>
+        <w:t>附加题</w:t>
+      </w:r>
+      <w:r>
+        <w:rPr>
+          <w:rFonts w:ascii="Calibri" w:eastAsia="宋体" w:hAnsi="Calibri" w:cs="Times New Roman"/>
+          <w:b/>
+          <w:bCs/>
+          <w:sz w:val="24"/>
+        </w:rPr>
+        <w:t>].</w:t>
+      </w:r>
+      <w:r>
+        <w:rPr>
+          <w:rFonts w:ascii="Calibri" w:eastAsia="宋体" w:hAnsi="Calibri" w:cs="Times New Roman" w:hint="eastAsia"/>
+          <w:sz w:val="24"/>
+        </w:rPr>
+        <w:t>利用</w:t>
+      </w:r>
+      <w:r>
+        <w:rPr>
+          <w:rFonts w:ascii="Calibri" w:eastAsia="宋体" w:hAnsi="Calibri" w:cs="Times New Roman" w:hint="eastAsia"/>
+          <w:b/>
+          <w:bCs/>
+          <w:sz w:val="24"/>
+        </w:rPr>
+        <w:t>决策树</w:t>
+      </w:r>
+      <w:r>
+        <w:rPr>
+          <w:rFonts w:ascii="Calibri" w:eastAsia="宋体" w:hAnsi="Calibri" w:cs="Times New Roman" w:hint="eastAsia"/>
+          <w:sz w:val="24"/>
+        </w:rPr>
+        <w:t>解决</w:t>
+      </w:r>
+      <w:r>
+        <w:rPr>
+          <w:rFonts w:ascii="Calibri" w:eastAsia="宋体" w:hAnsi="Calibri" w:cs="Times New Roman" w:hint="eastAsia"/>
+          <w:b/>
+          <w:bCs/>
+          <w:sz w:val="24"/>
+        </w:rPr>
+        <w:t>自己遇到的问题</w:t>
+      </w:r>
+      <w:r>
+        <w:rPr>
+          <w:rFonts w:ascii="Calibri" w:eastAsia="宋体" w:hAnsi="Calibri" w:cs="Times New Roman" w:hint="eastAsia"/>
+          <w:sz w:val="24"/>
+        </w:rPr>
+        <w:t>。</w:t>
+      </w:r>
+    </w:p>
+    <w:p>
+      <w:pPr>
+        <w:spacing w:line="312" w:lineRule="auto"/>
+        <w:rPr>
+          <w:rFonts w:ascii="Calibri" w:eastAsia="宋体" w:hAnsi="Calibri" w:cs="Times New Roman"/>
+          <w:sz w:val="24"/>
+        </w:rPr>
+      </w:pPr>
+      <w:r>
+        <w:rPr>
+          <w:rFonts w:ascii="Calibri" w:eastAsia="宋体" w:hAnsi="Calibri" w:cs="Times New Roman"/>
+          <w:sz w:val="24"/>
+        </w:rPr>
+        <w:t xml:space="preserve">    [</w:t>
+      </w:r>
+      <w:r>
+        <w:rPr>
+          <w:rFonts w:ascii="Calibri" w:eastAsia="宋体" w:hAnsi="Calibri" w:cs="Times New Roman" w:hint="eastAsia"/>
+          <w:sz w:val="24"/>
+        </w:rPr>
+        <w:t>解题要求同题</w:t>
+      </w:r>
+      <w:r>
+        <w:rPr>
+          <w:rFonts w:ascii="Calibri" w:eastAsia="宋体" w:hAnsi="Calibri" w:cs="Times New Roman"/>
+          <w:sz w:val="24"/>
+        </w:rPr>
+        <w:t>2]</w:t>
+      </w:r>
+    </w:p>
+    <w:p>
+      <w:pPr>
+        <w:rPr>
+          <w:rFonts w:ascii="Calibri" w:eastAsia="宋体" w:hAnsi="Calibri" w:cs="Times New Roman"/>
+        </w:rPr>
+      </w:pPr>
+    </w:p>
     <w:p/>
     <w:sectPr>
-      <w:headerReference w:type="even" r:id="rId7"/>
-      <w:headerReference w:type="default" r:id="rId8"/>
-      <w:footerReference w:type="even" r:id="rId9"/>
-      <w:footerReference w:type="default" r:id="rId10"/>
-      <w:headerReference w:type="first" r:id="rId11"/>
-      <w:footerReference w:type="first" r:id="rId12"/>
+      <w:headerReference w:type="default" r:id="rId7"/>
       <w:pgSz w:w="11906" w:h="16838"/>
       <w:pgMar w:top="1440" w:right="1800" w:bottom="1440" w:left="1800" w:header="851" w:footer="992" w:gutter="0"/>
       <w:cols w:space="425"/>
@@ -38,36 +1284,6 @@
 </w:endnotes>
 </file>
 
-<file path=word/footer1.xml><?xml version="1.0" encoding="utf-8"?>
-<w:ftr xmlns:wpc="http://schemas.microsoft.com/office/word/2010/wordprocessingCanvas" xmlns:cx="http://schemas.microsoft.com/office/drawing/2014/chartex" xmlns:cx1="http://schemas.microsoft.com/office/drawing/2015/9/8/chartex" xmlns:cx2="http://schemas.microsoft.com/office/drawing/2015/10/21/chartex" xmlns:cx3="http://schemas.microsoft.com/office/drawing/2016/5/9/chartex" xmlns:cx4="http://schemas.microsoft.com/office/drawing/2016/5/10/chartex" xmlns:cx5="http://schemas.microsoft.com/office/drawing/2016/5/11/chartex" xmlns:cx6="http://schemas.microsoft.com/office/drawing/2016/5/12/chartex" xmlns:cx7="http://schemas.microsoft.com/office/drawing/2016/5/13/chartex" xmlns:cx8="http://schemas.microsoft.com/office/drawing/2016/5/14/chartex" xmlns:mc="http://schemas.openxmlformats.org/markup-compatibility/2006" xmlns:aink="http://schemas.microsoft.com/office/drawing/2016/ink" xmlns:am3d="http://schemas.microsoft.com/office/drawing/2017/model3d" xmlns:o="urn:schemas-microsoft-com:office:office" xmlns:oel="http://schemas.microsoft.com/office/2019/extlst" xmlns:r="http://schemas.openxmlformats.org/officeDocument/2006/relationships" xmlns:m="http://schemas.openxmlformats.org/officeDocument/2006/math" xmlns:v="urn:schemas-microsoft-com:vml" xmlns:wp14="http://schemas.microsoft.com/office/word/2010/wordprocessingDrawing" xmlns:wp="http://schemas.openxmlformats.org/drawingml/2006/wordprocessingDrawing" xmlns:w10="urn:schemas-microsoft-com:office:word" xmlns:w="http://schemas.openxmlformats.org/wordprocessingml/2006/main" xmlns:w14="http://schemas.microsoft.com/office/word/2010/wordml" xmlns:w15="http://schemas.microsoft.com/office/word/2012/wordml" xmlns:w16cex="http://schemas.microsoft.com/office/word/2018/wordml/cex" xmlns:w16cid="http://schemas.microsoft.com/office/word/2016/wordml/cid" xmlns:w16="http://schemas.microsoft.com/office/word/2018/wordml" xmlns:w16du="http://schemas.microsoft.com/office/word/2023/wordml/word16du" xmlns:w16sdtdh="http://schemas.microsoft.com/office/word/2020/wordml/sdtdatahash" xmlns:w16sdtfl="http://schemas.microsoft.com/office/word/2024/wordml/sdtformatlock" xmlns:w16se="http://schemas.microsoft.com/office/word/2015/wordml/symex" xmlns:wpg="http://schemas.microsoft.com/office/word/2010/wordprocessingGroup" xmlns:wpi="http://schemas.microsoft.com/office/word/2010/wordprocessingInk" xmlns:wne="http://schemas.microsoft.com/office/word/2006/wordml" xmlns:wps="http://schemas.microsoft.com/office/word/2010/wordprocessingShape" mc:Ignorable="w14 w15 w16se w16cid w16 w16cex w16sdtdh w16sdtfl w16du wp14">
-  <w:p>
-    <w:pPr>
-      <w:pStyle w:val="a4"/>
-    </w:pPr>
-  </w:p>
-</w:ftr>
-</file>
-
-<file path=word/footer2.xml><?xml version="1.0" encoding="utf-8"?>
-<w:ftr xmlns:wpc="http://schemas.microsoft.com/office/word/2010/wordprocessingCanvas" xmlns:cx="http://schemas.microsoft.com/office/drawing/2014/chartex" xmlns:cx1="http://schemas.microsoft.com/office/drawing/2015/9/8/chartex" xmlns:cx2="http://schemas.microsoft.com/office/drawing/2015/10/21/chartex" xmlns:cx3="http://schemas.microsoft.com/office/drawing/2016/5/9/chartex" xmlns:cx4="http://schemas.microsoft.com/office/drawing/2016/5/10/chartex" xmlns:cx5="http://schemas.microsoft.com/office/drawing/2016/5/11/chartex" xmlns:cx6="http://schemas.microsoft.com/office/drawing/2016/5/12/chartex" xmlns:cx7="http://schemas.microsoft.com/office/drawing/2016/5/13/chartex" xmlns:cx8="http://schemas.microsoft.com/office/drawing/2016/5/14/chartex" xmlns:mc="http://schemas.openxmlformats.org/markup-compatibility/2006" xmlns:aink="http://schemas.microsoft.com/office/drawing/2016/ink" xmlns:am3d="http://schemas.microsoft.com/office/drawing/2017/model3d" xmlns:o="urn:schemas-microsoft-com:office:office" xmlns:oel="http://schemas.microsoft.com/office/2019/extlst" xmlns:r="http://schemas.openxmlformats.org/officeDocument/2006/relationships" xmlns:m="http://schemas.openxmlformats.org/officeDocument/2006/math" xmlns:v="urn:schemas-microsoft-com:vml" xmlns:wp14="http://schemas.microsoft.com/office/word/2010/wordprocessingDrawing" xmlns:wp="http://schemas.openxmlformats.org/drawingml/2006/wordprocessingDrawing" xmlns:w10="urn:schemas-microsoft-com:office:word" xmlns:w="http://schemas.openxmlformats.org/wordprocessingml/2006/main" xmlns:w14="http://schemas.microsoft.com/office/word/2010/wordml" xmlns:w15="http://schemas.microsoft.com/office/word/2012/wordml" xmlns:w16cex="http://schemas.microsoft.com/office/word/2018/wordml/cex" xmlns:w16cid="http://schemas.microsoft.com/office/word/2016/wordml/cid" xmlns:w16="http://schemas.microsoft.com/office/word/2018/wordml" xmlns:w16du="http://schemas.microsoft.com/office/word/2023/wordml/word16du" xmlns:w16sdtdh="http://schemas.microsoft.com/office/word/2020/wordml/sdtdatahash" xmlns:w16sdtfl="http://schemas.microsoft.com/office/word/2024/wordml/sdtformatlock" xmlns:w16se="http://schemas.microsoft.com/office/word/2015/wordml/symex" xmlns:wpg="http://schemas.microsoft.com/office/word/2010/wordprocessingGroup" xmlns:wpi="http://schemas.microsoft.com/office/word/2010/wordprocessingInk" xmlns:wne="http://schemas.microsoft.com/office/word/2006/wordml" xmlns:wps="http://schemas.microsoft.com/office/word/2010/wordprocessingShape" mc:Ignorable="w14 w15 w16se w16cid w16 w16cex w16sdtdh w16sdtfl w16du wp14">
-  <w:p>
-    <w:pPr>
-      <w:pStyle w:val="a4"/>
-    </w:pPr>
-  </w:p>
-</w:ftr>
-</file>
-
-<file path=word/footer3.xml><?xml version="1.0" encoding="utf-8"?>
-<w:ftr xmlns:wpc="http://schemas.microsoft.com/office/word/2010/wordprocessingCanvas" xmlns:cx="http://schemas.microsoft.com/office/drawing/2014/chartex" xmlns:cx1="http://schemas.microsoft.com/office/drawing/2015/9/8/chartex" xmlns:cx2="http://schemas.microsoft.com/office/drawing/2015/10/21/chartex" xmlns:cx3="http://schemas.microsoft.com/office/drawing/2016/5/9/chartex" xmlns:cx4="http://schemas.microsoft.com/office/drawing/2016/5/10/chartex" xmlns:cx5="http://schemas.microsoft.com/office/drawing/2016/5/11/chartex" xmlns:cx6="http://schemas.microsoft.com/office/drawing/2016/5/12/chartex" xmlns:cx7="http://schemas.microsoft.com/office/drawing/2016/5/13/chartex" xmlns:cx8="http://schemas.microsoft.com/office/drawing/2016/5/14/chartex" xmlns:mc="http://schemas.openxmlformats.org/markup-compatibility/2006" xmlns:aink="http://schemas.microsoft.com/office/drawing/2016/ink" xmlns:am3d="http://schemas.microsoft.com/office/drawing/2017/model3d" xmlns:o="urn:schemas-microsoft-com:office:office" xmlns:oel="http://schemas.microsoft.com/office/2019/extlst" xmlns:r="http://schemas.openxmlformats.org/officeDocument/2006/relationships" xmlns:m="http://schemas.openxmlformats.org/officeDocument/2006/math" xmlns:v="urn:schemas-microsoft-com:vml" xmlns:wp14="http://schemas.microsoft.com/office/word/2010/wordprocessingDrawing" xmlns:wp="http://schemas.openxmlformats.org/drawingml/2006/wordprocessingDrawing" xmlns:w10="urn:schemas-microsoft-com:office:word" xmlns:w="http://schemas.openxmlformats.org/wordprocessingml/2006/main" xmlns:w14="http://schemas.microsoft.com/office/word/2010/wordml" xmlns:w15="http://schemas.microsoft.com/office/word/2012/wordml" xmlns:w16cex="http://schemas.microsoft.com/office/word/2018/wordml/cex" xmlns:w16cid="http://schemas.microsoft.com/office/word/2016/wordml/cid" xmlns:w16="http://schemas.microsoft.com/office/word/2018/wordml" xmlns:w16du="http://schemas.microsoft.com/office/word/2023/wordml/word16du" xmlns:w16sdtdh="http://schemas.microsoft.com/office/word/2020/wordml/sdtdatahash" xmlns:w16sdtfl="http://schemas.microsoft.com/office/word/2024/wordml/sdtformatlock" xmlns:w16se="http://schemas.microsoft.com/office/word/2015/wordml/symex" xmlns:wpg="http://schemas.microsoft.com/office/word/2010/wordprocessingGroup" xmlns:wpi="http://schemas.microsoft.com/office/word/2010/wordprocessingInk" xmlns:wne="http://schemas.microsoft.com/office/word/2006/wordml" xmlns:wps="http://schemas.microsoft.com/office/word/2010/wordprocessingShape" mc:Ignorable="w14 w15 w16se w16cid w16 w16cex w16sdtdh w16sdtfl w16du wp14">
-  <w:p>
-    <w:pPr>
-      <w:pStyle w:val="a4"/>
-    </w:pPr>
-  </w:p>
-</w:ftr>
-</file>
-
 <file path=word/footnotes.xml><?xml version="1.0" encoding="utf-8"?>
 <w:footnotes xmlns:wpc="http://schemas.microsoft.com/office/word/2010/wordprocessingCanvas" xmlns:cx="http://schemas.microsoft.com/office/drawing/2014/chartex" xmlns:cx1="http://schemas.microsoft.com/office/drawing/2015/9/8/chartex" xmlns:cx2="http://schemas.microsoft.com/office/drawing/2015/10/21/chartex" xmlns:cx3="http://schemas.microsoft.com/office/drawing/2016/5/9/chartex" xmlns:cx4="http://schemas.microsoft.com/office/drawing/2016/5/10/chartex" xmlns:cx5="http://schemas.microsoft.com/office/drawing/2016/5/11/chartex" xmlns:cx6="http://schemas.microsoft.com/office/drawing/2016/5/12/chartex" xmlns:cx7="http://schemas.microsoft.com/office/drawing/2016/5/13/chartex" xmlns:cx8="http://schemas.microsoft.com/office/drawing/2016/5/14/chartex" xmlns:mc="http://schemas.openxmlformats.org/markup-compatibility/2006" xmlns:aink="http://schemas.microsoft.com/office/drawing/2016/ink" xmlns:am3d="http://schemas.microsoft.com/office/drawing/2017/model3d" xmlns:o="urn:schemas-microsoft-com:office:office" xmlns:oel="http://schemas.microsoft.com/office/2019/extlst" xmlns:r="http://schemas.openxmlformats.org/officeDocument/2006/relationships" xmlns:m="http://schemas.openxmlformats.org/officeDocument/2006/math" xmlns:v="urn:schemas-microsoft-com:vml" xmlns:wp14="http://schemas.microsoft.com/office/word/2010/wordprocessingDrawing" xmlns:wp="http://schemas.openxmlformats.org/drawingml/2006/wordprocessingDrawing" xmlns:w10="urn:schemas-microsoft-com:office:word" xmlns:w="http://schemas.openxmlformats.org/wordprocessingml/2006/main" xmlns:w14="http://schemas.microsoft.com/office/word/2010/wordml" xmlns:w15="http://schemas.microsoft.com/office/word/2012/wordml" xmlns:w16cex="http://schemas.microsoft.com/office/word/2018/wordml/cex" xmlns:w16cid="http://schemas.microsoft.com/office/word/2016/wordml/cid" xmlns:w16="http://schemas.microsoft.com/office/word/2018/wordml" xmlns:w16du="http://schemas.microsoft.com/office/word/2023/wordml/word16du" xmlns:w16sdtdh="http://schemas.microsoft.com/office/word/2020/wordml/sdtdatahash" xmlns:w16sdtfl="http://schemas.microsoft.com/office/word/2024/wordml/sdtformatlock" xmlns:w16se="http://schemas.microsoft.com/office/word/2015/wordml/symex" xmlns:wpg="http://schemas.microsoft.com/office/word/2010/wordprocessingGroup" xmlns:wpi="http://schemas.microsoft.com/office/word/2010/wordprocessingInk" xmlns:wne="http://schemas.microsoft.com/office/word/2006/wordml" xmlns:wps="http://schemas.microsoft.com/office/word/2010/wordprocessingShape" mc:Ignorable="w14 w15 w16se w16cid w16 w16cex w16sdtdh w16sdtfl w16du wp14">
   <w:footnote w:type="separator" w:id="-1">
@@ -92,20 +1308,7 @@
   <w:p>
     <w:pPr>
       <w:pStyle w:val="a5"/>
-    </w:pPr>
-  </w:p>
-</w:hdr>
-</file>
-
-<file path=word/header2.xml><?xml version="1.0" encoding="utf-8"?>
-<w:hdr xmlns:wpc="http://schemas.microsoft.com/office/word/2010/wordprocessingCanvas" xmlns:cx="http://schemas.microsoft.com/office/drawing/2014/chartex" xmlns:cx1="http://schemas.microsoft.com/office/drawing/2015/9/8/chartex" xmlns:cx2="http://schemas.microsoft.com/office/drawing/2015/10/21/chartex" xmlns:cx3="http://schemas.microsoft.com/office/drawing/2016/5/9/chartex" xmlns:cx4="http://schemas.microsoft.com/office/drawing/2016/5/10/chartex" xmlns:cx5="http://schemas.microsoft.com/office/drawing/2016/5/11/chartex" xmlns:cx6="http://schemas.microsoft.com/office/drawing/2016/5/12/chartex" xmlns:cx7="http://schemas.microsoft.com/office/drawing/2016/5/13/chartex" xmlns:cx8="http://schemas.microsoft.com/office/drawing/2016/5/14/chartex" xmlns:mc="http://schemas.openxmlformats.org/markup-compatibility/2006" xmlns:aink="http://schemas.microsoft.com/office/drawing/2016/ink" xmlns:am3d="http://schemas.microsoft.com/office/drawing/2017/model3d" xmlns:o="urn:schemas-microsoft-com:office:office" xmlns:oel="http://schemas.microsoft.com/office/2019/extlst" xmlns:r="http://schemas.openxmlformats.org/officeDocument/2006/relationships" xmlns:m="http://schemas.openxmlformats.org/officeDocument/2006/math" xmlns:v="urn:schemas-microsoft-com:vml" xmlns:wp14="http://schemas.microsoft.com/office/word/2010/wordprocessingDrawing" xmlns:wp="http://schemas.openxmlformats.org/drawingml/2006/wordprocessingDrawing" xmlns:w10="urn:schemas-microsoft-com:office:word" xmlns:w="http://schemas.openxmlformats.org/wordprocessingml/2006/main" xmlns:w14="http://schemas.microsoft.com/office/word/2010/wordml" xmlns:w15="http://schemas.microsoft.com/office/word/2012/wordml" xmlns:w16cex="http://schemas.microsoft.com/office/word/2018/wordml/cex" xmlns:w16cid="http://schemas.microsoft.com/office/word/2016/wordml/cid" xmlns:w16="http://schemas.microsoft.com/office/word/2018/wordml" xmlns:w16du="http://schemas.microsoft.com/office/word/2023/wordml/word16du" xmlns:w16sdtdh="http://schemas.microsoft.com/office/word/2020/wordml/sdtdatahash" xmlns:w16sdtfl="http://schemas.microsoft.com/office/word/2024/wordml/sdtformatlock" xmlns:w16se="http://schemas.microsoft.com/office/word/2015/wordml/symex" xmlns:wpg="http://schemas.microsoft.com/office/word/2010/wordprocessingGroup" xmlns:wpi="http://schemas.microsoft.com/office/word/2010/wordprocessingInk" xmlns:wne="http://schemas.microsoft.com/office/word/2006/wordml" xmlns:wps="http://schemas.microsoft.com/office/word/2010/wordprocessingShape" mc:Ignorable="w14 w15 w16se w16cid w16 w16cex w16sdtdh w16sdtfl w16du wp14">
-  <w:p>
-    <w:pPr>
-      <w:pStyle w:val="a5"/>
       <w:jc w:val="center"/>
-      <w:rPr>
-        <w:rFonts w:hint="eastAsia"/>
-      </w:rPr>
     </w:pPr>
     <w:r>
       <w:rPr>
@@ -177,7 +1380,7 @@
       <w:rPr>
         <w:rFonts w:hint="eastAsia"/>
       </w:rPr>
-      <w:t>7</w:t>
+      <w:t>26</w:t>
     </w:r>
     <w:r>
       <w:rPr>
@@ -201,24 +1404,30 @@
       <w:rPr>
         <w:rFonts w:hint="eastAsia"/>
       </w:rPr>
+      <w:t>三</w:t>
+    </w:r>
+    <w:r>
+      <w:rPr>
+        <w:rFonts w:hint="eastAsia"/>
+      </w:rPr>
+      <w:t xml:space="preserve"> </w:t>
+    </w:r>
+    <w:r>
+      <w:rPr>
+        <w:rFonts w:hint="eastAsia"/>
+      </w:rPr>
+      <w:t>第</w:t>
+    </w:r>
+    <w:r>
+      <w:rPr>
+        <w:rFonts w:hint="eastAsia"/>
+      </w:rPr>
       <w:t>五</w:t>
     </w:r>
     <w:r>
       <w:rPr>
         <w:rFonts w:hint="eastAsia"/>
       </w:rPr>
-      <w:t xml:space="preserve"> </w:t>
-    </w:r>
-    <w:r>
-      <w:rPr>
-        <w:rFonts w:hint="eastAsia"/>
-      </w:rPr>
-      <w:t>第二</w:t>
-    </w:r>
-    <w:r>
-      <w:rPr>
-        <w:rFonts w:hint="eastAsia"/>
-      </w:rPr>
       <w:t>次</w:t>
     </w:r>
     <w:r>
@@ -227,16 +1436,6 @@
       </w:rPr>
       <w:t>作业</w:t>
     </w:r>
-  </w:p>
-</w:hdr>
-</file>
-
-<file path=word/header3.xml><?xml version="1.0" encoding="utf-8"?>
-<w:hdr xmlns:wpc="http://schemas.microsoft.com/office/word/2010/wordprocessingCanvas" xmlns:cx="http://schemas.microsoft.com/office/drawing/2014/chartex" xmlns:cx1="http://schemas.microsoft.com/office/drawing/2015/9/8/chartex" xmlns:cx2="http://schemas.microsoft.com/office/drawing/2015/10/21/chartex" xmlns:cx3="http://schemas.microsoft.com/office/drawing/2016/5/9/chartex" xmlns:cx4="http://schemas.microsoft.com/office/drawing/2016/5/10/chartex" xmlns:cx5="http://schemas.microsoft.com/office/drawing/2016/5/11/chartex" xmlns:cx6="http://schemas.microsoft.com/office/drawing/2016/5/12/chartex" xmlns:cx7="http://schemas.microsoft.com/office/drawing/2016/5/13/chartex" xmlns:cx8="http://schemas.microsoft.com/office/drawing/2016/5/14/chartex" xmlns:mc="http://schemas.openxmlformats.org/markup-compatibility/2006" xmlns:aink="http://schemas.microsoft.com/office/drawing/2016/ink" xmlns:am3d="http://schemas.microsoft.com/office/drawing/2017/model3d" xmlns:o="urn:schemas-microsoft-com:office:office" xmlns:oel="http://schemas.microsoft.com/office/2019/extlst" xmlns:r="http://schemas.openxmlformats.org/officeDocument/2006/relationships" xmlns:m="http://schemas.openxmlformats.org/officeDocument/2006/math" xmlns:v="urn:schemas-microsoft-com:vml" xmlns:wp14="http://schemas.microsoft.com/office/word/2010/wordprocessingDrawing" xmlns:wp="http://schemas.openxmlformats.org/drawingml/2006/wordprocessingDrawing" xmlns:w10="urn:schemas-microsoft-com:office:word" xmlns:w="http://schemas.openxmlformats.org/wordprocessingml/2006/main" xmlns:w14="http://schemas.microsoft.com/office/word/2010/wordml" xmlns:w15="http://schemas.microsoft.com/office/word/2012/wordml" xmlns:w16cex="http://schemas.microsoft.com/office/word/2018/wordml/cex" xmlns:w16cid="http://schemas.microsoft.com/office/word/2016/wordml/cid" xmlns:w16="http://schemas.microsoft.com/office/word/2018/wordml" xmlns:w16du="http://schemas.microsoft.com/office/word/2023/wordml/word16du" xmlns:w16sdtdh="http://schemas.microsoft.com/office/word/2020/wordml/sdtdatahash" xmlns:w16sdtfl="http://schemas.microsoft.com/office/word/2024/wordml/sdtformatlock" xmlns:w16se="http://schemas.microsoft.com/office/word/2015/wordml/symex" xmlns:wpg="http://schemas.microsoft.com/office/word/2010/wordprocessingGroup" xmlns:wpi="http://schemas.microsoft.com/office/word/2010/wordprocessingInk" xmlns:wne="http://schemas.microsoft.com/office/word/2006/wordml" xmlns:wps="http://schemas.microsoft.com/office/word/2010/wordprocessingShape" mc:Ignorable="w14 w15 w16se w16cid w16 w16cex w16sdtdh w16sdtfl w16du wp14">
-  <w:p>
-    <w:pPr>
-      <w:pStyle w:val="a5"/>
-    </w:pPr>
   </w:p>
 </w:hdr>
 </file>
@@ -1493,7 +2692,6 @@
   <w:style w:type="character" w:default="1" w:styleId="a0">
     <w:name w:val="Default Paragraph Font"/>
     <w:uiPriority w:val="1"/>
-    <w:semiHidden/>
     <w:unhideWhenUsed/>
   </w:style>
   <w:style w:type="table" w:default="1" w:styleId="a1">
@@ -1601,6 +2799,30 @@
       <w:color w:val="0000FF"/>
       <w:u w:val="single"/>
     </w:rPr>
+  </w:style>
+  <w:style w:type="table" w:customStyle="1" w:styleId="1">
+    <w:name w:val="网格型1"/>
+    <w:basedOn w:val="a1"/>
+    <w:next w:val="a6"/>
+    <w:rsid w:val="00AF2AD8"/>
+    <w:pPr>
+      <w:widowControl w:val="0"/>
+      <w:jc w:val="both"/>
+    </w:pPr>
+    <w:rPr>
+      <w:rFonts w:ascii="Calibri" w:eastAsia="Times New Roman" w:hAnsi="Calibri"/>
+    </w:rPr>
+    <w:tblPr>
+      <w:tblInd w:w="0" w:type="nil"/>
+      <w:tblBorders>
+        <w:top w:val="single" w:sz="4" w:space="0" w:color="auto"/>
+        <w:left w:val="single" w:sz="4" w:space="0" w:color="auto"/>
+        <w:bottom w:val="single" w:sz="4" w:space="0" w:color="auto"/>
+        <w:right w:val="single" w:sz="4" w:space="0" w:color="auto"/>
+        <w:insideH w:val="single" w:sz="4" w:space="0" w:color="auto"/>
+        <w:insideV w:val="single" w:sz="4" w:space="0" w:color="auto"/>
+      </w:tblBorders>
+    </w:tblPr>
   </w:style>
 </w:styles>
 </file>

</xml_diff>

<commit_message>
the homework-3.inpy is completed
</commit_message>
<xml_diff>
--- a/work-template.docx
+++ b/work-template.docx
@@ -4,1258 +4,596 @@
   <w:body>
     <w:p>
       <w:pPr>
-        <w:rPr>
-          <w:rFonts w:ascii="Calibri" w:eastAsia="宋体" w:hAnsi="Calibri" w:cs="Times New Roman"/>
+        <w:jc w:val="center"/>
+        <w:rPr>
+          <w:rFonts w:ascii="等线" w:eastAsia="等线" w:hAnsi="等线" w:cs="Times New Roman"/>
           <w:b/>
           <w:bCs/>
-          <w:sz w:val="44"/>
-          <w:szCs w:val="44"/>
-        </w:rPr>
-      </w:pPr>
-      <w:r>
-        <w:rPr>
-          <w:rFonts w:ascii="Calibri" w:eastAsia="宋体" w:hAnsi="Calibri" w:cs="Times New Roman" w:hint="eastAsia"/>
+          <w:sz w:val="72"/>
+          <w:szCs w:val="144"/>
+        </w:rPr>
+      </w:pPr>
+      <w:r>
+        <w:rPr>
+          <w:rFonts w:ascii="等线" w:eastAsia="等线" w:hAnsi="等线" w:cs="Times New Roman" w:hint="eastAsia"/>
           <w:b/>
           <w:bCs/>
-          <w:sz w:val="44"/>
-          <w:szCs w:val="44"/>
-        </w:rPr>
-        <w:t>第</w:t>
-      </w:r>
-      <w:r>
-        <w:rPr>
-          <w:rFonts w:ascii="Calibri" w:eastAsia="宋体" w:hAnsi="Calibri" w:cs="Times New Roman"/>
+          <w:sz w:val="72"/>
+          <w:szCs w:val="144"/>
+        </w:rPr>
+        <w:t>Report 14</w:t>
+      </w:r>
+    </w:p>
+    <w:p>
+      <w:pPr>
+        <w:rPr>
+          <w:rFonts w:ascii="等线" w:eastAsia="等线" w:hAnsi="等线" w:cs="Times New Roman" w:hint="eastAsia"/>
+        </w:rPr>
+      </w:pPr>
+    </w:p>
+    <w:p>
+      <w:pPr>
+        <w:rPr>
+          <w:rFonts w:ascii="等线" w:eastAsia="等线" w:hAnsi="等线" w:cs="Times New Roman" w:hint="eastAsia"/>
           <w:b/>
           <w:bCs/>
-          <w:sz w:val="44"/>
+          <w:sz w:val="36"/>
           <w:szCs w:val="44"/>
         </w:rPr>
-        <w:t>7</w:t>
-      </w:r>
-      <w:r>
-        <w:rPr>
-          <w:rFonts w:ascii="Calibri" w:eastAsia="宋体" w:hAnsi="Calibri" w:cs="Times New Roman" w:hint="eastAsia"/>
+      </w:pPr>
+      <w:r>
+        <w:rPr>
+          <w:rFonts w:ascii="等线" w:eastAsia="等线" w:hAnsi="等线" w:cs="Times New Roman" w:hint="eastAsia"/>
           <w:b/>
           <w:bCs/>
-          <w:sz w:val="44"/>
+          <w:sz w:val="36"/>
           <w:szCs w:val="44"/>
         </w:rPr>
-        <w:t>章</w:t>
-      </w:r>
-      <w:r>
-        <w:rPr>
-          <w:rFonts w:ascii="Calibri" w:eastAsia="宋体" w:hAnsi="Calibri" w:cs="Times New Roman"/>
+        <w:t>Part 1: Course exercises</w:t>
+      </w:r>
+    </w:p>
+    <w:p>
+      <w:pPr>
+        <w:rPr>
+          <w:rFonts w:ascii="等线" w:eastAsia="等线" w:hAnsi="等线" w:cs="Times New Roman" w:hint="eastAsia"/>
+          <w:sz w:val="24"/>
+          <w:szCs w:val="32"/>
+        </w:rPr>
+      </w:pPr>
+    </w:p>
+    <w:p>
+      <w:pPr>
+        <w:rPr>
+          <w:rFonts w:ascii="等线" w:eastAsia="等线" w:hAnsi="等线" w:cs="Times New Roman" w:hint="eastAsia"/>
+          <w:sz w:val="24"/>
+          <w:szCs w:val="32"/>
+        </w:rPr>
+      </w:pPr>
+      <w:r>
+        <w:rPr>
+          <w:rFonts w:ascii="等线" w:eastAsia="等线" w:hAnsi="等线" w:cs="Times New Roman" w:hint="eastAsia"/>
+          <w:sz w:val="24"/>
+          <w:szCs w:val="32"/>
+        </w:rPr>
+        <w:t>1.1:</w:t>
+      </w:r>
+    </w:p>
+    <w:p>
+      <w:pPr>
+        <w:rPr>
+          <w:rFonts w:ascii="等线" w:eastAsia="等线" w:hAnsi="等线" w:cs="Times New Roman" w:hint="eastAsia"/>
+          <w:sz w:val="24"/>
+          <w:szCs w:val="32"/>
+        </w:rPr>
+      </w:pPr>
+      <w:r>
+        <w:rPr>
+          <w:rFonts w:ascii="等线" w:eastAsia="等线" w:hAnsi="等线" w:cs="Times New Roman" w:hint="eastAsia"/>
+          <w:sz w:val="24"/>
+          <w:szCs w:val="32"/>
+        </w:rPr>
+        <w:t>1.2:</w:t>
+      </w:r>
+    </w:p>
+    <w:p>
+      <w:pPr>
+        <w:rPr>
+          <w:rFonts w:ascii="等线" w:eastAsia="等线" w:hAnsi="等线" w:cs="Times New Roman" w:hint="eastAsia"/>
+          <w:sz w:val="24"/>
+          <w:szCs w:val="32"/>
+        </w:rPr>
+      </w:pPr>
+      <w:r>
+        <w:rPr>
+          <w:rFonts w:ascii="等线" w:eastAsia="等线" w:hAnsi="等线" w:cs="Times New Roman" w:hint="eastAsia"/>
+          <w:sz w:val="24"/>
+          <w:szCs w:val="32"/>
+        </w:rPr>
+        <w:t>1.3:</w:t>
+      </w:r>
+    </w:p>
+    <w:p>
+      <w:pPr>
+        <w:rPr>
+          <w:rFonts w:ascii="等线" w:eastAsia="等线" w:hAnsi="等线" w:cs="Times New Roman" w:hint="eastAsia"/>
+          <w:sz w:val="24"/>
+          <w:szCs w:val="32"/>
+        </w:rPr>
+      </w:pPr>
+      <w:r>
+        <w:rPr>
+          <w:rFonts w:ascii="等线" w:eastAsia="等线" w:hAnsi="等线" w:cs="Times New Roman" w:hint="eastAsia"/>
+          <w:sz w:val="24"/>
+          <w:szCs w:val="32"/>
+        </w:rPr>
+        <w:t>1.4:</w:t>
+      </w:r>
+    </w:p>
+    <w:p>
+      <w:pPr>
+        <w:rPr>
+          <w:rFonts w:ascii="等线" w:eastAsia="等线" w:hAnsi="等线" w:cs="Times New Roman" w:hint="eastAsia"/>
+          <w:sz w:val="24"/>
+          <w:szCs w:val="32"/>
+        </w:rPr>
+      </w:pPr>
+      <w:r>
+        <w:rPr>
+          <w:rFonts w:ascii="等线" w:eastAsia="等线" w:hAnsi="等线" w:cs="Times New Roman" w:hint="eastAsia"/>
+          <w:sz w:val="24"/>
+          <w:szCs w:val="32"/>
+        </w:rPr>
+        <w:t>1.5:</w:t>
+      </w:r>
+    </w:p>
+    <w:p>
+      <w:pPr>
+        <w:rPr>
+          <w:rFonts w:ascii="等线" w:eastAsia="等线" w:hAnsi="等线" w:cs="Times New Roman" w:hint="eastAsia"/>
+          <w:sz w:val="24"/>
+          <w:szCs w:val="32"/>
+        </w:rPr>
+      </w:pPr>
+    </w:p>
+    <w:p>
+      <w:pPr>
+        <w:rPr>
+          <w:rFonts w:ascii="等线" w:eastAsia="等线" w:hAnsi="等线" w:cs="Times New Roman" w:hint="eastAsia"/>
+          <w:sz w:val="24"/>
+          <w:szCs w:val="32"/>
+        </w:rPr>
+      </w:pPr>
+      <w:r>
+        <w:rPr>
+          <w:rFonts w:ascii="等线" w:eastAsia="等线" w:hAnsi="等线" w:cs="Times New Roman" w:hint="eastAsia"/>
+          <w:sz w:val="24"/>
+          <w:szCs w:val="32"/>
+        </w:rPr>
+        <w:t>2.1:</w:t>
+      </w:r>
+    </w:p>
+    <w:p>
+      <w:pPr>
+        <w:rPr>
+          <w:rFonts w:ascii="等线" w:eastAsia="等线" w:hAnsi="等线" w:cs="Times New Roman" w:hint="eastAsia"/>
+          <w:sz w:val="24"/>
+          <w:szCs w:val="32"/>
+        </w:rPr>
+      </w:pPr>
+      <w:r>
+        <w:rPr>
+          <w:rFonts w:ascii="等线" w:eastAsia="等线" w:hAnsi="等线" w:cs="Times New Roman" w:hint="eastAsia"/>
+          <w:sz w:val="24"/>
+          <w:szCs w:val="32"/>
+        </w:rPr>
+        <w:t>2.2:</w:t>
+      </w:r>
+    </w:p>
+    <w:p>
+      <w:pPr>
+        <w:rPr>
+          <w:rFonts w:ascii="等线" w:eastAsia="等线" w:hAnsi="等线" w:cs="Times New Roman" w:hint="eastAsia"/>
+          <w:sz w:val="24"/>
+          <w:szCs w:val="32"/>
+        </w:rPr>
+      </w:pPr>
+      <w:r>
+        <w:rPr>
+          <w:rFonts w:ascii="等线" w:eastAsia="等线" w:hAnsi="等线" w:cs="Times New Roman" w:hint="eastAsia"/>
+          <w:sz w:val="24"/>
+          <w:szCs w:val="32"/>
+        </w:rPr>
+        <w:t>2.3:</w:t>
+      </w:r>
+    </w:p>
+    <w:p>
+      <w:pPr>
+        <w:rPr>
+          <w:rFonts w:ascii="等线" w:eastAsia="等线" w:hAnsi="等线" w:cs="Times New Roman" w:hint="eastAsia"/>
+          <w:sz w:val="24"/>
+          <w:szCs w:val="32"/>
+        </w:rPr>
+      </w:pPr>
+      <w:r>
+        <w:rPr>
+          <w:rFonts w:ascii="等线" w:eastAsia="等线" w:hAnsi="等线" w:cs="Times New Roman" w:hint="eastAsia"/>
+          <w:sz w:val="24"/>
+          <w:szCs w:val="32"/>
+        </w:rPr>
+        <w:t>2.4:</w:t>
+      </w:r>
+    </w:p>
+    <w:p>
+      <w:pPr>
+        <w:rPr>
+          <w:rFonts w:ascii="等线" w:eastAsia="等线" w:hAnsi="等线" w:cs="Times New Roman" w:hint="eastAsia"/>
+          <w:sz w:val="24"/>
+          <w:szCs w:val="32"/>
+        </w:rPr>
+      </w:pPr>
+      <w:r>
+        <w:rPr>
+          <w:rFonts w:ascii="等线" w:eastAsia="等线" w:hAnsi="等线" w:cs="Times New Roman" w:hint="eastAsia"/>
+          <w:sz w:val="24"/>
+          <w:szCs w:val="32"/>
+        </w:rPr>
+        <w:t>2.5:</w:t>
+      </w:r>
+    </w:p>
+    <w:p>
+      <w:pPr>
+        <w:rPr>
+          <w:rFonts w:ascii="等线" w:eastAsia="等线" w:hAnsi="等线" w:cs="Times New Roman" w:hint="eastAsia"/>
+          <w:sz w:val="24"/>
+          <w:szCs w:val="32"/>
+        </w:rPr>
+      </w:pPr>
+    </w:p>
+    <w:p>
+      <w:pPr>
+        <w:rPr>
+          <w:rFonts w:ascii="等线" w:eastAsia="等线" w:hAnsi="等线" w:cs="Times New Roman" w:hint="eastAsia"/>
+          <w:sz w:val="24"/>
+          <w:szCs w:val="32"/>
+        </w:rPr>
+      </w:pPr>
+      <w:r>
+        <w:rPr>
+          <w:rFonts w:ascii="等线" w:eastAsia="等线" w:hAnsi="等线" w:cs="Times New Roman" w:hint="eastAsia"/>
+          <w:sz w:val="24"/>
+          <w:szCs w:val="32"/>
+        </w:rPr>
+        <w:t>3.1:</w:t>
+      </w:r>
+    </w:p>
+    <w:p>
+      <w:pPr>
+        <w:rPr>
+          <w:rFonts w:ascii="等线" w:eastAsia="等线" w:hAnsi="等线" w:cs="Times New Roman" w:hint="eastAsia"/>
+          <w:sz w:val="24"/>
+          <w:szCs w:val="32"/>
+        </w:rPr>
+      </w:pPr>
+      <w:r>
+        <w:rPr>
+          <w:rFonts w:ascii="等线" w:eastAsia="等线" w:hAnsi="等线" w:cs="Times New Roman" w:hint="eastAsia"/>
+          <w:sz w:val="24"/>
+          <w:szCs w:val="32"/>
+        </w:rPr>
+        <w:t>3.2:</w:t>
+      </w:r>
+    </w:p>
+    <w:p>
+      <w:pPr>
+        <w:rPr>
+          <w:rFonts w:ascii="等线" w:eastAsia="等线" w:hAnsi="等线" w:cs="Times New Roman" w:hint="eastAsia"/>
+          <w:sz w:val="24"/>
+          <w:szCs w:val="32"/>
+        </w:rPr>
+      </w:pPr>
+      <w:r>
+        <w:rPr>
+          <w:rFonts w:ascii="等线" w:eastAsia="等线" w:hAnsi="等线" w:cs="Times New Roman" w:hint="eastAsia"/>
+          <w:sz w:val="24"/>
+          <w:szCs w:val="32"/>
+        </w:rPr>
+        <w:t>3.3:</w:t>
+      </w:r>
+    </w:p>
+    <w:p>
+      <w:pPr>
+        <w:rPr>
+          <w:rFonts w:ascii="等线" w:eastAsia="等线" w:hAnsi="等线" w:cs="Times New Roman" w:hint="eastAsia"/>
+          <w:sz w:val="24"/>
+          <w:szCs w:val="32"/>
+        </w:rPr>
+      </w:pPr>
+      <w:r>
+        <w:rPr>
+          <w:rFonts w:ascii="等线" w:eastAsia="等线" w:hAnsi="等线" w:cs="Times New Roman" w:hint="eastAsia"/>
+          <w:sz w:val="24"/>
+          <w:szCs w:val="32"/>
+        </w:rPr>
+        <w:t>3.4</w:t>
+      </w:r>
+    </w:p>
+    <w:p>
+      <w:pPr>
+        <w:rPr>
+          <w:rFonts w:ascii="等线" w:eastAsia="等线" w:hAnsi="等线" w:cs="Times New Roman" w:hint="eastAsia"/>
+          <w:sz w:val="24"/>
+          <w:szCs w:val="32"/>
+        </w:rPr>
+      </w:pPr>
+      <w:r>
+        <w:rPr>
+          <w:rFonts w:ascii="等线" w:eastAsia="等线" w:hAnsi="等线" w:cs="Times New Roman" w:hint="eastAsia"/>
+          <w:sz w:val="24"/>
+          <w:szCs w:val="32"/>
+        </w:rPr>
+        <w:t>3.5:</w:t>
+      </w:r>
+    </w:p>
+    <w:p>
+      <w:pPr>
+        <w:rPr>
+          <w:rFonts w:ascii="等线" w:eastAsia="等线" w:hAnsi="等线" w:cs="Times New Roman" w:hint="eastAsia"/>
+          <w:sz w:val="24"/>
+          <w:szCs w:val="32"/>
+        </w:rPr>
+      </w:pPr>
+    </w:p>
+    <w:p>
+      <w:pPr>
+        <w:rPr>
+          <w:rFonts w:ascii="等线" w:eastAsia="等线" w:hAnsi="等线" w:cs="Times New Roman" w:hint="eastAsia"/>
+          <w:sz w:val="24"/>
+          <w:szCs w:val="32"/>
+        </w:rPr>
+      </w:pPr>
+      <w:r>
+        <w:rPr>
+          <w:rFonts w:ascii="等线" w:eastAsia="等线" w:hAnsi="等线" w:cs="Times New Roman" w:hint="eastAsia"/>
+          <w:sz w:val="24"/>
+          <w:szCs w:val="32"/>
+        </w:rPr>
+        <w:lastRenderedPageBreak/>
+        <w:t>4.1:</w:t>
+      </w:r>
+    </w:p>
+    <w:p>
+      <w:pPr>
+        <w:rPr>
+          <w:rFonts w:ascii="等线" w:eastAsia="等线" w:hAnsi="等线" w:cs="Times New Roman" w:hint="eastAsia"/>
+          <w:sz w:val="24"/>
+          <w:szCs w:val="32"/>
+        </w:rPr>
+      </w:pPr>
+      <w:r>
+        <w:rPr>
+          <w:rFonts w:ascii="等线" w:eastAsia="等线" w:hAnsi="等线" w:cs="Times New Roman" w:hint="eastAsia"/>
+          <w:sz w:val="24"/>
+          <w:szCs w:val="32"/>
+        </w:rPr>
+        <w:t>4.2:</w:t>
+      </w:r>
+    </w:p>
+    <w:p>
+      <w:pPr>
+        <w:rPr>
+          <w:rFonts w:ascii="等线" w:eastAsia="等线" w:hAnsi="等线" w:cs="Times New Roman" w:hint="eastAsia"/>
+          <w:sz w:val="24"/>
+          <w:szCs w:val="32"/>
+        </w:rPr>
+      </w:pPr>
+    </w:p>
+    <w:p>
+      <w:pPr>
+        <w:rPr>
+          <w:rFonts w:ascii="等线" w:eastAsia="等线" w:hAnsi="等线" w:cs="Times New Roman" w:hint="eastAsia"/>
+          <w:sz w:val="24"/>
+          <w:szCs w:val="32"/>
+        </w:rPr>
+      </w:pPr>
+    </w:p>
+    <w:p>
+      <w:pPr>
+        <w:rPr>
+          <w:rFonts w:ascii="等线" w:eastAsia="等线" w:hAnsi="等线" w:cs="Times New Roman" w:hint="eastAsia"/>
           <w:b/>
           <w:bCs/>
-          <w:sz w:val="44"/>
+          <w:sz w:val="36"/>
           <w:szCs w:val="44"/>
         </w:rPr>
-        <w:t xml:space="preserve"> </w:t>
-      </w:r>
-      <w:r>
-        <w:rPr>
-          <w:rFonts w:ascii="Calibri" w:eastAsia="宋体" w:hAnsi="Calibri" w:cs="Times New Roman" w:hint="eastAsia"/>
+      </w:pPr>
+      <w:r>
+        <w:rPr>
+          <w:rFonts w:ascii="等线" w:eastAsia="等线" w:hAnsi="等线" w:cs="Times New Roman" w:hint="eastAsia"/>
           <w:b/>
           <w:bCs/>
-          <w:sz w:val="44"/>
+          <w:sz w:val="36"/>
           <w:szCs w:val="44"/>
         </w:rPr>
-        <w:t>决策树</w:t>
-      </w:r>
-    </w:p>
-    <w:p>
-      <w:pPr>
-        <w:spacing w:line="312" w:lineRule="auto"/>
-        <w:rPr>
-          <w:rFonts w:ascii="Calibri" w:eastAsia="宋体" w:hAnsi="Calibri" w:cs="Times New Roman"/>
-        </w:rPr>
-      </w:pPr>
-    </w:p>
-    <w:p>
-      <w:pPr>
-        <w:spacing w:line="312" w:lineRule="auto"/>
-        <w:rPr>
-          <w:rFonts w:ascii="Calibri" w:eastAsia="宋体" w:hAnsi="Calibri" w:cs="Times New Roman"/>
-          <w:sz w:val="24"/>
-        </w:rPr>
-      </w:pPr>
-      <w:r>
-        <w:rPr>
-          <w:rFonts w:ascii="Calibri" w:eastAsia="宋体" w:hAnsi="Calibri" w:cs="Times New Roman"/>
+        <w:t xml:space="preserve">Part 2: </w:t>
+      </w:r>
+    </w:p>
+    <w:p>
+      <w:pPr>
+        <w:rPr>
+          <w:rFonts w:ascii="等线" w:eastAsia="等线" w:hAnsi="等线" w:cs="Times New Roman" w:hint="eastAsia"/>
           <w:b/>
           <w:bCs/>
-          <w:sz w:val="24"/>
-        </w:rPr>
-        <w:t>1.</w:t>
-      </w:r>
-      <w:r>
-        <w:rPr>
-          <w:rFonts w:ascii="Calibri" w:eastAsia="宋体" w:hAnsi="Calibri" w:cs="Times New Roman" w:hint="eastAsia"/>
-          <w:sz w:val="24"/>
-        </w:rPr>
-        <w:t>概述</w:t>
-      </w:r>
-      <w:r>
-        <w:rPr>
-          <w:rFonts w:ascii="Calibri" w:eastAsia="宋体" w:hAnsi="Calibri" w:cs="Times New Roman" w:hint="eastAsia"/>
+          <w:color w:val="5B9BD5"/>
+          <w:sz w:val="24"/>
+          <w:szCs w:val="32"/>
+          <w:u w:val="single"/>
+        </w:rPr>
+      </w:pPr>
+      <w:r>
+        <w:rPr>
+          <w:rFonts w:ascii="等线" w:eastAsia="等线" w:hAnsi="等线" w:cs="Times New Roman" w:hint="eastAsia"/>
           <w:b/>
           <w:bCs/>
-          <w:sz w:val="24"/>
-        </w:rPr>
-        <w:t>决策树算法</w:t>
-      </w:r>
-      <w:r>
-        <w:rPr>
-          <w:rFonts w:ascii="Calibri" w:eastAsia="宋体" w:hAnsi="Calibri" w:cs="Times New Roman" w:hint="eastAsia"/>
-          <w:sz w:val="24"/>
-        </w:rPr>
-        <w:t>的思路、关键操作（不超过</w:t>
-      </w:r>
-      <w:r>
-        <w:rPr>
-          <w:rFonts w:ascii="Calibri" w:eastAsia="宋体" w:hAnsi="Calibri" w:cs="Times New Roman"/>
-          <w:sz w:val="24"/>
-        </w:rPr>
-        <w:t>300</w:t>
-      </w:r>
-      <w:r>
-        <w:rPr>
-          <w:rFonts w:ascii="Calibri" w:eastAsia="宋体" w:hAnsi="Calibri" w:cs="Times New Roman" w:hint="eastAsia"/>
-          <w:sz w:val="24"/>
-        </w:rPr>
-        <w:t>字，逻辑要通，</w:t>
-      </w:r>
-      <w:r>
-        <w:rPr>
-          <w:rFonts w:ascii="Calibri" w:eastAsia="宋体" w:hAnsi="Calibri" w:cs="Times New Roman" w:hint="eastAsia"/>
+          <w:color w:val="5B9BD5"/>
+          <w:sz w:val="24"/>
+          <w:szCs w:val="32"/>
+          <w:u w:val="single"/>
+        </w:rPr>
+        <w:t>Re-implement the codes from the product evaluation analysis Demo in the text book page 249-253 summarize the results and screenshot the codes in the report.</w:t>
+      </w:r>
+    </w:p>
+    <w:p>
+      <w:pPr>
+        <w:rPr>
+          <w:rFonts w:ascii="等线" w:eastAsia="等线" w:hAnsi="等线" w:cs="Times New Roman" w:hint="eastAsia"/>
+          <w:sz w:val="24"/>
+          <w:szCs w:val="32"/>
+        </w:rPr>
+      </w:pPr>
+    </w:p>
+    <w:p>
+      <w:pPr>
+        <w:rPr>
+          <w:rFonts w:ascii="等线" w:eastAsia="等线" w:hAnsi="等线" w:cs="Times New Roman" w:hint="eastAsia"/>
+          <w:sz w:val="24"/>
+          <w:szCs w:val="32"/>
+        </w:rPr>
+      </w:pPr>
+    </w:p>
+    <w:p>
+      <w:pPr>
+        <w:rPr>
+          <w:rFonts w:ascii="等线" w:eastAsia="等线" w:hAnsi="等线" w:cs="Times New Roman" w:hint="eastAsia"/>
+          <w:sz w:val="24"/>
+          <w:szCs w:val="32"/>
+        </w:rPr>
+      </w:pPr>
+    </w:p>
+    <w:p>
+      <w:pPr>
+        <w:rPr>
+          <w:rFonts w:ascii="等线" w:eastAsia="等线" w:hAnsi="等线" w:cs="Times New Roman" w:hint="eastAsia"/>
           <w:b/>
           <w:bCs/>
-          <w:color w:val="0000FF"/>
-          <w:sz w:val="24"/>
-          <w:u w:val="single"/>
-        </w:rPr>
-        <w:t>要有小标题</w:t>
-      </w:r>
-      <w:r>
-        <w:rPr>
-          <w:rFonts w:ascii="Calibri" w:eastAsia="宋体" w:hAnsi="Calibri" w:cs="Times New Roman" w:hint="eastAsia"/>
-          <w:sz w:val="24"/>
-        </w:rPr>
-        <w:t>，要排版清晰，请不要网络大幅摘抄）。</w:t>
-      </w:r>
-    </w:p>
-    <w:p>
-      <w:pPr>
-        <w:spacing w:line="312" w:lineRule="auto"/>
-        <w:rPr>
-          <w:rFonts w:ascii="Calibri" w:eastAsia="宋体" w:hAnsi="Calibri" w:cs="Times New Roman"/>
-          <w:sz w:val="24"/>
-        </w:rPr>
-      </w:pPr>
-    </w:p>
-    <w:p>
-      <w:pPr>
-        <w:rPr>
-          <w:rFonts w:ascii="Calibri" w:eastAsia="宋体" w:hAnsi="Calibri" w:cs="Times New Roman"/>
-          <w:sz w:val="24"/>
-        </w:rPr>
-      </w:pPr>
-    </w:p>
-    <w:p>
-      <w:pPr>
-        <w:spacing w:line="312" w:lineRule="auto"/>
-        <w:rPr>
-          <w:rFonts w:ascii="Calibri" w:eastAsia="宋体" w:hAnsi="Calibri" w:cs="Times New Roman"/>
+          <w:sz w:val="36"/>
+          <w:szCs w:val="44"/>
+        </w:rPr>
+      </w:pPr>
+      <w:r>
+        <w:rPr>
+          <w:rFonts w:ascii="等线" w:eastAsia="等线" w:hAnsi="等线" w:cs="Times New Roman" w:hint="eastAsia"/>
           <w:b/>
           <w:bCs/>
-          <w:sz w:val="24"/>
-        </w:rPr>
-      </w:pPr>
-      <w:r>
-        <w:rPr>
-          <w:rFonts w:ascii="Calibri" w:eastAsia="宋体" w:hAnsi="Calibri" w:cs="Times New Roman"/>
+          <w:sz w:val="36"/>
+          <w:szCs w:val="44"/>
+        </w:rPr>
+        <w:t xml:space="preserve">Part 3: </w:t>
+      </w:r>
+    </w:p>
+    <w:p>
+      <w:pPr>
+        <w:rPr>
+          <w:rFonts w:ascii="等线" w:eastAsia="等线" w:hAnsi="等线" w:cs="Times New Roman" w:hint="eastAsia"/>
           <w:b/>
           <w:bCs/>
-          <w:sz w:val="24"/>
-        </w:rPr>
-        <w:t>3.</w:t>
-      </w:r>
-      <w:r>
-        <w:rPr>
-          <w:rFonts w:ascii="Calibri" w:eastAsia="宋体" w:hAnsi="Calibri" w:cs="Times New Roman" w:hint="eastAsia"/>
+          <w:color w:val="5B9BD5"/>
+          <w:sz w:val="24"/>
+          <w:szCs w:val="32"/>
+          <w:u w:val="single"/>
+        </w:rPr>
+      </w:pPr>
+      <w:r>
+        <w:rPr>
+          <w:rFonts w:ascii="等线" w:eastAsia="等线" w:hAnsi="等线" w:cs="Times New Roman" w:hint="eastAsia"/>
           <w:b/>
           <w:bCs/>
-          <w:sz w:val="24"/>
-        </w:rPr>
-        <w:t>利用决策树解决问题（回归或分类）。</w:t>
-      </w:r>
-    </w:p>
-    <w:p>
-      <w:pPr>
-        <w:spacing w:line="312" w:lineRule="auto"/>
-        <w:rPr>
-          <w:rFonts w:ascii="Calibri" w:eastAsia="宋体" w:hAnsi="Calibri" w:cs="Times New Roman"/>
-          <w:sz w:val="24"/>
-        </w:rPr>
-      </w:pPr>
-      <w:r>
-        <w:rPr>
-          <w:rFonts w:ascii="Calibri" w:eastAsia="宋体" w:hAnsi="Calibri" w:cs="Times New Roman" w:hint="eastAsia"/>
-          <w:sz w:val="24"/>
-        </w:rPr>
-        <w:t>附：</w:t>
-      </w:r>
-      <w:proofErr w:type="spellStart"/>
-      <w:r>
-        <w:rPr>
-          <w:rFonts w:ascii="Calibri" w:eastAsia="宋体" w:hAnsi="Calibri" w:cs="Times New Roman"/>
-          <w:sz w:val="24"/>
-        </w:rPr>
-        <w:t>Sklearn</w:t>
-      </w:r>
-      <w:proofErr w:type="spellEnd"/>
-      <w:r>
-        <w:rPr>
-          <w:rFonts w:ascii="Calibri" w:eastAsia="宋体" w:hAnsi="Calibri" w:cs="Times New Roman" w:hint="eastAsia"/>
-          <w:sz w:val="24"/>
-        </w:rPr>
-        <w:t>常用数据集</w:t>
-      </w:r>
-    </w:p>
-    <w:tbl>
-      <w:tblPr>
-        <w:tblStyle w:val="1"/>
-        <w:tblW w:w="0" w:type="auto"/>
-        <w:jc w:val="center"/>
-        <w:tblInd w:w="0" w:type="dxa"/>
-        <w:tblLook w:val="04A0" w:firstRow="1" w:lastRow="0" w:firstColumn="1" w:lastColumn="0" w:noHBand="0" w:noVBand="1"/>
-      </w:tblPr>
-      <w:tblGrid>
-        <w:gridCol w:w="728"/>
-        <w:gridCol w:w="3914"/>
-        <w:gridCol w:w="1325"/>
-      </w:tblGrid>
-      <w:tr>
-        <w:trPr>
-          <w:jc w:val="center"/>
-        </w:trPr>
-        <w:tc>
-          <w:tcPr>
-            <w:tcW w:w="728" w:type="dxa"/>
-            <w:tcBorders>
-              <w:top w:val="single" w:sz="4" w:space="0" w:color="auto"/>
-              <w:left w:val="single" w:sz="4" w:space="0" w:color="auto"/>
-              <w:bottom w:val="single" w:sz="4" w:space="0" w:color="auto"/>
-              <w:right w:val="single" w:sz="4" w:space="0" w:color="auto"/>
-            </w:tcBorders>
-            <w:hideMark/>
-          </w:tcPr>
-          <w:p>
-            <w:pPr>
-              <w:jc w:val="center"/>
-              <w:rPr>
-                <w:rFonts w:ascii="Calibri" w:eastAsia="Times New Roman" w:hAnsi="Calibri" w:cs="Times New Roman"/>
-                <w:sz w:val="24"/>
-              </w:rPr>
-            </w:pPr>
-            <w:r>
-              <w:rPr>
-                <w:rFonts w:ascii="宋体" w:eastAsia="宋体" w:hAnsi="宋体" w:cs="宋体" w:hint="eastAsia"/>
-                <w:sz w:val="24"/>
-              </w:rPr>
-              <w:t>序号</w:t>
-            </w:r>
-          </w:p>
-        </w:tc>
-        <w:tc>
-          <w:tcPr>
-            <w:tcW w:w="3914" w:type="dxa"/>
-            <w:tcBorders>
-              <w:top w:val="single" w:sz="4" w:space="0" w:color="auto"/>
-              <w:left w:val="single" w:sz="4" w:space="0" w:color="auto"/>
-              <w:bottom w:val="single" w:sz="4" w:space="0" w:color="auto"/>
-              <w:right w:val="single" w:sz="4" w:space="0" w:color="auto"/>
-            </w:tcBorders>
-            <w:hideMark/>
-          </w:tcPr>
-          <w:p>
-            <w:pPr>
-              <w:rPr>
-                <w:rFonts w:ascii="Calibri" w:eastAsia="Times New Roman" w:hAnsi="Calibri" w:cs="Times New Roman"/>
-                <w:sz w:val="24"/>
-              </w:rPr>
-            </w:pPr>
-            <w:r>
-              <w:rPr>
-                <w:rFonts w:ascii="宋体" w:eastAsia="宋体" w:hAnsi="宋体" w:cs="宋体" w:hint="eastAsia"/>
-                <w:sz w:val="24"/>
-              </w:rPr>
-              <w:t>数据集</w:t>
-            </w:r>
-          </w:p>
-        </w:tc>
-        <w:tc>
-          <w:tcPr>
-            <w:tcW w:w="1325" w:type="dxa"/>
-            <w:tcBorders>
-              <w:top w:val="single" w:sz="4" w:space="0" w:color="auto"/>
-              <w:left w:val="single" w:sz="4" w:space="0" w:color="auto"/>
-              <w:bottom w:val="single" w:sz="4" w:space="0" w:color="auto"/>
-              <w:right w:val="single" w:sz="4" w:space="0" w:color="auto"/>
-            </w:tcBorders>
-            <w:hideMark/>
-          </w:tcPr>
-          <w:p>
-            <w:pPr>
-              <w:rPr>
-                <w:rFonts w:ascii="Calibri" w:eastAsia="Times New Roman" w:hAnsi="Calibri" w:cs="Times New Roman"/>
-                <w:sz w:val="24"/>
-              </w:rPr>
-            </w:pPr>
-            <w:r>
-              <w:rPr>
-                <w:rFonts w:ascii="宋体" w:eastAsia="宋体" w:hAnsi="宋体" w:cs="宋体" w:hint="eastAsia"/>
-                <w:sz w:val="24"/>
-              </w:rPr>
-              <w:t>学号尾号</w:t>
-            </w:r>
-          </w:p>
-        </w:tc>
-      </w:tr>
-      <w:tr>
-        <w:trPr>
-          <w:jc w:val="center"/>
-        </w:trPr>
-        <w:tc>
-          <w:tcPr>
-            <w:tcW w:w="728" w:type="dxa"/>
-            <w:tcBorders>
-              <w:top w:val="single" w:sz="4" w:space="0" w:color="auto"/>
-              <w:left w:val="single" w:sz="4" w:space="0" w:color="auto"/>
-              <w:bottom w:val="single" w:sz="4" w:space="0" w:color="auto"/>
-              <w:right w:val="single" w:sz="4" w:space="0" w:color="auto"/>
-            </w:tcBorders>
-            <w:hideMark/>
-          </w:tcPr>
-          <w:p>
-            <w:pPr>
-              <w:jc w:val="center"/>
-              <w:rPr>
-                <w:rFonts w:ascii="Calibri" w:eastAsia="Times New Roman" w:hAnsi="Calibri" w:cs="Times New Roman"/>
-                <w:sz w:val="24"/>
-              </w:rPr>
-            </w:pPr>
-            <w:r>
-              <w:rPr>
-                <w:rFonts w:ascii="Calibri" w:eastAsia="Times New Roman" w:hAnsi="Calibri" w:cs="Times New Roman"/>
-                <w:sz w:val="24"/>
-              </w:rPr>
-              <w:t>1</w:t>
-            </w:r>
-          </w:p>
-        </w:tc>
-        <w:tc>
-          <w:tcPr>
-            <w:tcW w:w="3914" w:type="dxa"/>
-            <w:tcBorders>
-              <w:top w:val="single" w:sz="4" w:space="0" w:color="auto"/>
-              <w:left w:val="single" w:sz="4" w:space="0" w:color="auto"/>
-              <w:bottom w:val="single" w:sz="4" w:space="0" w:color="auto"/>
-              <w:right w:val="single" w:sz="4" w:space="0" w:color="auto"/>
-            </w:tcBorders>
-            <w:hideMark/>
-          </w:tcPr>
-          <w:p>
-            <w:pPr>
-              <w:rPr>
-                <w:rFonts w:ascii="Calibri" w:eastAsia="Times New Roman" w:hAnsi="Calibri" w:cs="Times New Roman"/>
-                <w:sz w:val="24"/>
-              </w:rPr>
-            </w:pPr>
-            <w:r>
-              <w:rPr>
-                <w:rFonts w:ascii="宋体" w:eastAsia="宋体" w:hAnsi="宋体" w:cs="宋体" w:hint="eastAsia"/>
-                <w:sz w:val="24"/>
-              </w:rPr>
-              <w:t>鸢尾</w:t>
-            </w:r>
-            <w:proofErr w:type="gramStart"/>
-            <w:r>
-              <w:rPr>
-                <w:rFonts w:ascii="宋体" w:eastAsia="宋体" w:hAnsi="宋体" w:cs="宋体" w:hint="eastAsia"/>
-                <w:sz w:val="24"/>
-              </w:rPr>
-              <w:t>花数据</w:t>
-            </w:r>
-            <w:proofErr w:type="gramEnd"/>
-            <w:r>
-              <w:rPr>
-                <w:rFonts w:ascii="宋体" w:eastAsia="宋体" w:hAnsi="宋体" w:cs="宋体" w:hint="eastAsia"/>
-                <w:sz w:val="24"/>
-              </w:rPr>
-              <w:t>集：</w:t>
-            </w:r>
-            <w:proofErr w:type="spellStart"/>
-            <w:r>
-              <w:rPr>
-                <w:rFonts w:ascii="Calibri" w:eastAsia="Times New Roman" w:hAnsi="Calibri" w:cs="Times New Roman"/>
-                <w:sz w:val="24"/>
-              </w:rPr>
-              <w:t>load_iris</w:t>
-            </w:r>
-            <w:proofErr w:type="spellEnd"/>
-            <w:r>
-              <w:rPr>
-                <w:rFonts w:ascii="宋体" w:eastAsia="宋体" w:hAnsi="宋体" w:cs="宋体" w:hint="eastAsia"/>
-                <w:sz w:val="24"/>
-              </w:rPr>
-              <w:t>（）</w:t>
-            </w:r>
-          </w:p>
-        </w:tc>
-        <w:tc>
-          <w:tcPr>
-            <w:tcW w:w="1325" w:type="dxa"/>
-            <w:tcBorders>
-              <w:top w:val="single" w:sz="4" w:space="0" w:color="auto"/>
-              <w:left w:val="single" w:sz="4" w:space="0" w:color="auto"/>
-              <w:bottom w:val="single" w:sz="4" w:space="0" w:color="auto"/>
-              <w:right w:val="single" w:sz="4" w:space="0" w:color="auto"/>
-            </w:tcBorders>
-            <w:hideMark/>
-          </w:tcPr>
-          <w:p>
-            <w:pPr>
-              <w:rPr>
-                <w:rFonts w:ascii="Calibri" w:eastAsia="Times New Roman" w:hAnsi="Calibri" w:cs="Times New Roman"/>
-                <w:sz w:val="24"/>
-              </w:rPr>
-            </w:pPr>
-            <w:r>
-              <w:rPr>
-                <w:rFonts w:ascii="Calibri" w:eastAsia="Times New Roman" w:hAnsi="Calibri" w:cs="Times New Roman"/>
-                <w:sz w:val="24"/>
-              </w:rPr>
-              <w:t>0   1</w:t>
-            </w:r>
-          </w:p>
-        </w:tc>
-      </w:tr>
-      <w:tr>
-        <w:trPr>
-          <w:jc w:val="center"/>
-        </w:trPr>
-        <w:tc>
-          <w:tcPr>
-            <w:tcW w:w="728" w:type="dxa"/>
-            <w:tcBorders>
-              <w:top w:val="single" w:sz="4" w:space="0" w:color="auto"/>
-              <w:left w:val="single" w:sz="4" w:space="0" w:color="auto"/>
-              <w:bottom w:val="single" w:sz="4" w:space="0" w:color="auto"/>
-              <w:right w:val="single" w:sz="4" w:space="0" w:color="auto"/>
-            </w:tcBorders>
-            <w:hideMark/>
-          </w:tcPr>
-          <w:p>
-            <w:pPr>
-              <w:jc w:val="center"/>
-              <w:rPr>
-                <w:rFonts w:ascii="Calibri" w:eastAsia="Times New Roman" w:hAnsi="Calibri" w:cs="Times New Roman"/>
-                <w:sz w:val="24"/>
-              </w:rPr>
-            </w:pPr>
-            <w:r>
-              <w:rPr>
-                <w:rFonts w:ascii="Calibri" w:eastAsia="Times New Roman" w:hAnsi="Calibri" w:cs="Times New Roman"/>
-                <w:sz w:val="24"/>
-              </w:rPr>
-              <w:t>2</w:t>
-            </w:r>
-          </w:p>
-        </w:tc>
-        <w:tc>
-          <w:tcPr>
-            <w:tcW w:w="3914" w:type="dxa"/>
-            <w:tcBorders>
-              <w:top w:val="single" w:sz="4" w:space="0" w:color="auto"/>
-              <w:left w:val="single" w:sz="4" w:space="0" w:color="auto"/>
-              <w:bottom w:val="single" w:sz="4" w:space="0" w:color="auto"/>
-              <w:right w:val="single" w:sz="4" w:space="0" w:color="auto"/>
-            </w:tcBorders>
-            <w:hideMark/>
-          </w:tcPr>
-          <w:p>
-            <w:pPr>
-              <w:rPr>
-                <w:rFonts w:ascii="Calibri" w:eastAsia="Times New Roman" w:hAnsi="Calibri" w:cs="Times New Roman"/>
-                <w:sz w:val="24"/>
-              </w:rPr>
-            </w:pPr>
-            <w:r>
-              <w:rPr>
-                <w:rFonts w:ascii="宋体" w:eastAsia="宋体" w:hAnsi="宋体" w:cs="宋体" w:hint="eastAsia"/>
-                <w:sz w:val="24"/>
-              </w:rPr>
-              <w:t>手写数字数据集：</w:t>
-            </w:r>
-            <w:proofErr w:type="spellStart"/>
-            <w:r>
-              <w:rPr>
-                <w:rFonts w:ascii="Calibri" w:eastAsia="Times New Roman" w:hAnsi="Calibri" w:cs="Times New Roman"/>
-                <w:sz w:val="24"/>
-              </w:rPr>
-              <w:t>load_digits</w:t>
-            </w:r>
-            <w:proofErr w:type="spellEnd"/>
-            <w:r>
-              <w:rPr>
-                <w:rFonts w:ascii="宋体" w:eastAsia="宋体" w:hAnsi="宋体" w:cs="宋体" w:hint="eastAsia"/>
-                <w:sz w:val="24"/>
-              </w:rPr>
-              <w:t>（）</w:t>
-            </w:r>
-          </w:p>
-        </w:tc>
-        <w:tc>
-          <w:tcPr>
-            <w:tcW w:w="1325" w:type="dxa"/>
-            <w:tcBorders>
-              <w:top w:val="single" w:sz="4" w:space="0" w:color="auto"/>
-              <w:left w:val="single" w:sz="4" w:space="0" w:color="auto"/>
-              <w:bottom w:val="single" w:sz="4" w:space="0" w:color="auto"/>
-              <w:right w:val="single" w:sz="4" w:space="0" w:color="auto"/>
-            </w:tcBorders>
-            <w:hideMark/>
-          </w:tcPr>
-          <w:p>
-            <w:pPr>
-              <w:rPr>
-                <w:rFonts w:ascii="Calibri" w:eastAsia="Times New Roman" w:hAnsi="Calibri" w:cs="Times New Roman"/>
-                <w:sz w:val="24"/>
-              </w:rPr>
-            </w:pPr>
-            <w:r>
-              <w:rPr>
-                <w:rFonts w:ascii="Calibri" w:eastAsia="Times New Roman" w:hAnsi="Calibri" w:cs="Times New Roman"/>
-                <w:sz w:val="24"/>
-              </w:rPr>
-              <w:t>2   3</w:t>
-            </w:r>
-          </w:p>
-        </w:tc>
-      </w:tr>
-      <w:tr>
-        <w:trPr>
-          <w:jc w:val="center"/>
-        </w:trPr>
-        <w:tc>
-          <w:tcPr>
-            <w:tcW w:w="728" w:type="dxa"/>
-            <w:tcBorders>
-              <w:top w:val="single" w:sz="4" w:space="0" w:color="auto"/>
-              <w:left w:val="single" w:sz="4" w:space="0" w:color="auto"/>
-              <w:bottom w:val="single" w:sz="4" w:space="0" w:color="auto"/>
-              <w:right w:val="single" w:sz="4" w:space="0" w:color="auto"/>
-            </w:tcBorders>
-            <w:hideMark/>
-          </w:tcPr>
-          <w:p>
-            <w:pPr>
-              <w:jc w:val="center"/>
-              <w:rPr>
-                <w:rFonts w:ascii="Calibri" w:eastAsia="Times New Roman" w:hAnsi="Calibri" w:cs="Times New Roman"/>
-                <w:sz w:val="24"/>
-              </w:rPr>
-            </w:pPr>
-            <w:r>
-              <w:rPr>
-                <w:rFonts w:ascii="Calibri" w:eastAsia="Times New Roman" w:hAnsi="Calibri" w:cs="Times New Roman"/>
-                <w:sz w:val="24"/>
-              </w:rPr>
-              <w:t>3</w:t>
-            </w:r>
-          </w:p>
-        </w:tc>
-        <w:tc>
-          <w:tcPr>
-            <w:tcW w:w="3914" w:type="dxa"/>
-            <w:tcBorders>
-              <w:top w:val="single" w:sz="4" w:space="0" w:color="auto"/>
-              <w:left w:val="single" w:sz="4" w:space="0" w:color="auto"/>
-              <w:bottom w:val="single" w:sz="4" w:space="0" w:color="auto"/>
-              <w:right w:val="single" w:sz="4" w:space="0" w:color="auto"/>
-            </w:tcBorders>
-            <w:hideMark/>
-          </w:tcPr>
-          <w:p>
-            <w:pPr>
-              <w:rPr>
-                <w:rFonts w:ascii="Calibri" w:eastAsia="Times New Roman" w:hAnsi="Calibri" w:cs="Times New Roman"/>
-                <w:sz w:val="24"/>
-              </w:rPr>
-            </w:pPr>
-            <w:r>
-              <w:rPr>
-                <w:rFonts w:ascii="宋体" w:eastAsia="宋体" w:hAnsi="宋体" w:cs="宋体" w:hint="eastAsia"/>
-                <w:sz w:val="24"/>
-              </w:rPr>
-              <w:t>乳腺癌数据集</w:t>
-            </w:r>
-            <w:r>
-              <w:rPr>
-                <w:rFonts w:ascii="Calibri" w:eastAsia="Times New Roman" w:hAnsi="Calibri" w:cs="Times New Roman"/>
-                <w:sz w:val="24"/>
-              </w:rPr>
-              <w:t>load-barest-cancer</w:t>
-            </w:r>
-            <w:r>
-              <w:rPr>
-                <w:rFonts w:ascii="宋体" w:eastAsia="宋体" w:hAnsi="宋体" w:cs="宋体" w:hint="eastAsia"/>
-                <w:sz w:val="24"/>
-              </w:rPr>
-              <w:t>（）</w:t>
-            </w:r>
-          </w:p>
-        </w:tc>
-        <w:tc>
-          <w:tcPr>
-            <w:tcW w:w="1325" w:type="dxa"/>
-            <w:tcBorders>
-              <w:top w:val="single" w:sz="4" w:space="0" w:color="auto"/>
-              <w:left w:val="single" w:sz="4" w:space="0" w:color="auto"/>
-              <w:bottom w:val="single" w:sz="4" w:space="0" w:color="auto"/>
-              <w:right w:val="single" w:sz="4" w:space="0" w:color="auto"/>
-            </w:tcBorders>
-            <w:hideMark/>
-          </w:tcPr>
-          <w:p>
-            <w:pPr>
-              <w:rPr>
-                <w:rFonts w:ascii="Calibri" w:eastAsia="Times New Roman" w:hAnsi="Calibri" w:cs="Times New Roman"/>
-                <w:sz w:val="24"/>
-              </w:rPr>
-            </w:pPr>
-            <w:r>
-              <w:rPr>
-                <w:rFonts w:ascii="Calibri" w:eastAsia="Times New Roman" w:hAnsi="Calibri" w:cs="Times New Roman"/>
-                <w:sz w:val="24"/>
-              </w:rPr>
-              <w:t>4   5</w:t>
-            </w:r>
-          </w:p>
-        </w:tc>
-      </w:tr>
-      <w:tr>
-        <w:trPr>
-          <w:jc w:val="center"/>
-        </w:trPr>
-        <w:tc>
-          <w:tcPr>
-            <w:tcW w:w="728" w:type="dxa"/>
-            <w:tcBorders>
-              <w:top w:val="single" w:sz="4" w:space="0" w:color="auto"/>
-              <w:left w:val="single" w:sz="4" w:space="0" w:color="auto"/>
-              <w:bottom w:val="single" w:sz="4" w:space="0" w:color="auto"/>
-              <w:right w:val="single" w:sz="4" w:space="0" w:color="auto"/>
-            </w:tcBorders>
-            <w:hideMark/>
-          </w:tcPr>
-          <w:p>
-            <w:pPr>
-              <w:jc w:val="center"/>
-              <w:rPr>
-                <w:rFonts w:ascii="Calibri" w:eastAsia="Times New Roman" w:hAnsi="Calibri" w:cs="Times New Roman"/>
-                <w:sz w:val="24"/>
-              </w:rPr>
-            </w:pPr>
-            <w:r>
-              <w:rPr>
-                <w:rFonts w:ascii="Calibri" w:eastAsia="Times New Roman" w:hAnsi="Calibri" w:cs="Times New Roman"/>
-                <w:sz w:val="24"/>
-              </w:rPr>
-              <w:t>4</w:t>
-            </w:r>
-          </w:p>
-        </w:tc>
-        <w:tc>
-          <w:tcPr>
-            <w:tcW w:w="3914" w:type="dxa"/>
-            <w:tcBorders>
-              <w:top w:val="single" w:sz="4" w:space="0" w:color="auto"/>
-              <w:left w:val="single" w:sz="4" w:space="0" w:color="auto"/>
-              <w:bottom w:val="single" w:sz="4" w:space="0" w:color="auto"/>
-              <w:right w:val="single" w:sz="4" w:space="0" w:color="auto"/>
-            </w:tcBorders>
-            <w:hideMark/>
-          </w:tcPr>
-          <w:p>
-            <w:pPr>
-              <w:rPr>
-                <w:rFonts w:ascii="Calibri" w:eastAsia="Times New Roman" w:hAnsi="Calibri" w:cs="Times New Roman"/>
-                <w:sz w:val="24"/>
-              </w:rPr>
-            </w:pPr>
-            <w:r>
-              <w:rPr>
-                <w:rFonts w:ascii="宋体" w:eastAsia="宋体" w:hAnsi="宋体" w:cs="宋体" w:hint="eastAsia"/>
-                <w:sz w:val="24"/>
-              </w:rPr>
-              <w:t>糖尿病数据集：</w:t>
-            </w:r>
-            <w:r>
-              <w:rPr>
-                <w:rFonts w:ascii="Calibri" w:eastAsia="Times New Roman" w:hAnsi="Calibri" w:cs="Times New Roman"/>
-                <w:sz w:val="24"/>
-              </w:rPr>
-              <w:t>load-diabetes</w:t>
-            </w:r>
-            <w:r>
-              <w:rPr>
-                <w:rFonts w:ascii="宋体" w:eastAsia="宋体" w:hAnsi="宋体" w:cs="宋体" w:hint="eastAsia"/>
-                <w:sz w:val="24"/>
-              </w:rPr>
-              <w:t>（）</w:t>
-            </w:r>
-          </w:p>
-        </w:tc>
-        <w:tc>
-          <w:tcPr>
-            <w:tcW w:w="1325" w:type="dxa"/>
-            <w:tcBorders>
-              <w:top w:val="single" w:sz="4" w:space="0" w:color="auto"/>
-              <w:left w:val="single" w:sz="4" w:space="0" w:color="auto"/>
-              <w:bottom w:val="single" w:sz="4" w:space="0" w:color="auto"/>
-              <w:right w:val="single" w:sz="4" w:space="0" w:color="auto"/>
-            </w:tcBorders>
-            <w:hideMark/>
-          </w:tcPr>
-          <w:p>
-            <w:pPr>
-              <w:rPr>
-                <w:rFonts w:ascii="Calibri" w:eastAsia="Times New Roman" w:hAnsi="Calibri" w:cs="Times New Roman"/>
-                <w:sz w:val="24"/>
-              </w:rPr>
-            </w:pPr>
-            <w:r>
-              <w:rPr>
-                <w:rFonts w:ascii="Calibri" w:eastAsia="Times New Roman" w:hAnsi="Calibri" w:cs="Times New Roman"/>
-                <w:sz w:val="24"/>
-              </w:rPr>
-              <w:t>6   7</w:t>
-            </w:r>
-          </w:p>
-        </w:tc>
-      </w:tr>
-      <w:tr>
-        <w:trPr>
-          <w:jc w:val="center"/>
-        </w:trPr>
-        <w:tc>
-          <w:tcPr>
-            <w:tcW w:w="728" w:type="dxa"/>
-            <w:tcBorders>
-              <w:top w:val="single" w:sz="4" w:space="0" w:color="auto"/>
-              <w:left w:val="single" w:sz="4" w:space="0" w:color="auto"/>
-              <w:bottom w:val="single" w:sz="4" w:space="0" w:color="auto"/>
-              <w:right w:val="single" w:sz="4" w:space="0" w:color="auto"/>
-            </w:tcBorders>
-            <w:hideMark/>
-          </w:tcPr>
-          <w:p>
-            <w:pPr>
-              <w:jc w:val="center"/>
-              <w:rPr>
-                <w:rFonts w:ascii="Calibri" w:eastAsia="Times New Roman" w:hAnsi="Calibri" w:cs="Times New Roman"/>
-                <w:sz w:val="24"/>
-              </w:rPr>
-            </w:pPr>
-            <w:r>
-              <w:rPr>
-                <w:rFonts w:ascii="Calibri" w:eastAsia="Times New Roman" w:hAnsi="Calibri" w:cs="Times New Roman"/>
-                <w:sz w:val="24"/>
-              </w:rPr>
-              <w:t>5</w:t>
-            </w:r>
-          </w:p>
-        </w:tc>
-        <w:tc>
-          <w:tcPr>
-            <w:tcW w:w="3914" w:type="dxa"/>
-            <w:tcBorders>
-              <w:top w:val="single" w:sz="4" w:space="0" w:color="auto"/>
-              <w:left w:val="single" w:sz="4" w:space="0" w:color="auto"/>
-              <w:bottom w:val="single" w:sz="4" w:space="0" w:color="auto"/>
-              <w:right w:val="single" w:sz="4" w:space="0" w:color="auto"/>
-            </w:tcBorders>
-            <w:hideMark/>
-          </w:tcPr>
-          <w:p>
-            <w:pPr>
-              <w:rPr>
-                <w:rFonts w:ascii="Calibri" w:eastAsia="Times New Roman" w:hAnsi="Calibri" w:cs="Times New Roman"/>
-                <w:sz w:val="24"/>
-              </w:rPr>
-            </w:pPr>
-            <w:r>
-              <w:rPr>
-                <w:rFonts w:ascii="宋体" w:eastAsia="宋体" w:hAnsi="宋体" w:cs="宋体" w:hint="eastAsia"/>
-                <w:sz w:val="24"/>
-              </w:rPr>
-              <w:t>波士顿房价数据集：</w:t>
-            </w:r>
-            <w:r>
-              <w:rPr>
-                <w:rFonts w:ascii="Calibri" w:eastAsia="Times New Roman" w:hAnsi="Calibri" w:cs="Times New Roman"/>
-                <w:sz w:val="24"/>
-              </w:rPr>
-              <w:t>load-</w:t>
-            </w:r>
-            <w:proofErr w:type="spellStart"/>
-            <w:r>
-              <w:rPr>
-                <w:rFonts w:ascii="Calibri" w:eastAsia="Times New Roman" w:hAnsi="Calibri" w:cs="Times New Roman"/>
-                <w:sz w:val="24"/>
-              </w:rPr>
-              <w:t>boston</w:t>
-            </w:r>
-            <w:proofErr w:type="spellEnd"/>
-            <w:r>
-              <w:rPr>
-                <w:rFonts w:ascii="宋体" w:eastAsia="宋体" w:hAnsi="宋体" w:cs="宋体" w:hint="eastAsia"/>
-                <w:sz w:val="24"/>
-              </w:rPr>
-              <w:t>（）</w:t>
-            </w:r>
-          </w:p>
-        </w:tc>
-        <w:tc>
-          <w:tcPr>
-            <w:tcW w:w="1325" w:type="dxa"/>
-            <w:tcBorders>
-              <w:top w:val="single" w:sz="4" w:space="0" w:color="auto"/>
-              <w:left w:val="single" w:sz="4" w:space="0" w:color="auto"/>
-              <w:bottom w:val="single" w:sz="4" w:space="0" w:color="auto"/>
-              <w:right w:val="single" w:sz="4" w:space="0" w:color="auto"/>
-            </w:tcBorders>
-            <w:hideMark/>
-          </w:tcPr>
-          <w:p>
-            <w:pPr>
-              <w:rPr>
-                <w:rFonts w:ascii="Calibri" w:eastAsia="Times New Roman" w:hAnsi="Calibri" w:cs="Times New Roman"/>
-                <w:sz w:val="24"/>
-              </w:rPr>
-            </w:pPr>
-            <w:r>
-              <w:rPr>
-                <w:rFonts w:ascii="Calibri" w:eastAsia="Times New Roman" w:hAnsi="Calibri" w:cs="Times New Roman"/>
-                <w:sz w:val="24"/>
-              </w:rPr>
-              <w:t>8</w:t>
-            </w:r>
-          </w:p>
-        </w:tc>
-      </w:tr>
-      <w:tr>
-        <w:trPr>
-          <w:jc w:val="center"/>
-        </w:trPr>
-        <w:tc>
-          <w:tcPr>
-            <w:tcW w:w="728" w:type="dxa"/>
-            <w:tcBorders>
-              <w:top w:val="single" w:sz="4" w:space="0" w:color="auto"/>
-              <w:left w:val="single" w:sz="4" w:space="0" w:color="auto"/>
-              <w:bottom w:val="single" w:sz="4" w:space="0" w:color="auto"/>
-              <w:right w:val="single" w:sz="4" w:space="0" w:color="auto"/>
-            </w:tcBorders>
-            <w:hideMark/>
-          </w:tcPr>
-          <w:p>
-            <w:pPr>
-              <w:jc w:val="center"/>
-              <w:rPr>
-                <w:rFonts w:ascii="Calibri" w:eastAsia="Times New Roman" w:hAnsi="Calibri" w:cs="Times New Roman"/>
-                <w:sz w:val="24"/>
-              </w:rPr>
-            </w:pPr>
-            <w:r>
-              <w:rPr>
-                <w:rFonts w:ascii="Calibri" w:eastAsia="Times New Roman" w:hAnsi="Calibri" w:cs="Times New Roman"/>
-                <w:sz w:val="24"/>
-              </w:rPr>
-              <w:t>6</w:t>
-            </w:r>
-          </w:p>
-        </w:tc>
-        <w:tc>
-          <w:tcPr>
-            <w:tcW w:w="3914" w:type="dxa"/>
-            <w:tcBorders>
-              <w:top w:val="single" w:sz="4" w:space="0" w:color="auto"/>
-              <w:left w:val="single" w:sz="4" w:space="0" w:color="auto"/>
-              <w:bottom w:val="single" w:sz="4" w:space="0" w:color="auto"/>
-              <w:right w:val="single" w:sz="4" w:space="0" w:color="auto"/>
-            </w:tcBorders>
-            <w:hideMark/>
-          </w:tcPr>
-          <w:p>
-            <w:pPr>
-              <w:rPr>
-                <w:rFonts w:ascii="Calibri" w:eastAsia="Times New Roman" w:hAnsi="Calibri" w:cs="Times New Roman"/>
-                <w:sz w:val="24"/>
-              </w:rPr>
-            </w:pPr>
-            <w:r>
-              <w:rPr>
-                <w:rFonts w:ascii="宋体" w:eastAsia="宋体" w:hAnsi="宋体" w:cs="宋体" w:hint="eastAsia"/>
-                <w:sz w:val="24"/>
-              </w:rPr>
-              <w:t>体能训练数据集：</w:t>
-            </w:r>
-            <w:r>
-              <w:rPr>
-                <w:rFonts w:ascii="Calibri" w:eastAsia="Times New Roman" w:hAnsi="Calibri" w:cs="Times New Roman"/>
-                <w:sz w:val="24"/>
-              </w:rPr>
-              <w:t>load-</w:t>
-            </w:r>
-            <w:proofErr w:type="spellStart"/>
-            <w:r>
-              <w:rPr>
-                <w:rFonts w:ascii="Calibri" w:eastAsia="Times New Roman" w:hAnsi="Calibri" w:cs="Times New Roman"/>
-                <w:sz w:val="24"/>
-              </w:rPr>
-              <w:t>linnerud</w:t>
-            </w:r>
-            <w:proofErr w:type="spellEnd"/>
-            <w:r>
-              <w:rPr>
-                <w:rFonts w:ascii="宋体" w:eastAsia="宋体" w:hAnsi="宋体" w:cs="宋体" w:hint="eastAsia"/>
-                <w:sz w:val="24"/>
-              </w:rPr>
-              <w:t>（）</w:t>
-            </w:r>
-          </w:p>
-        </w:tc>
-        <w:tc>
-          <w:tcPr>
-            <w:tcW w:w="1325" w:type="dxa"/>
-            <w:tcBorders>
-              <w:top w:val="single" w:sz="4" w:space="0" w:color="auto"/>
-              <w:left w:val="single" w:sz="4" w:space="0" w:color="auto"/>
-              <w:bottom w:val="single" w:sz="4" w:space="0" w:color="auto"/>
-              <w:right w:val="single" w:sz="4" w:space="0" w:color="auto"/>
-            </w:tcBorders>
-            <w:hideMark/>
-          </w:tcPr>
-          <w:p>
-            <w:pPr>
-              <w:rPr>
-                <w:rFonts w:ascii="Calibri" w:eastAsia="Times New Roman" w:hAnsi="Calibri" w:cs="Times New Roman"/>
-                <w:sz w:val="24"/>
-              </w:rPr>
-            </w:pPr>
-            <w:r>
-              <w:rPr>
-                <w:rFonts w:ascii="Calibri" w:eastAsia="Times New Roman" w:hAnsi="Calibri" w:cs="Times New Roman"/>
-                <w:sz w:val="24"/>
-              </w:rPr>
-              <w:t>9</w:t>
-            </w:r>
-          </w:p>
-        </w:tc>
-      </w:tr>
-    </w:tbl>
-    <w:p>
-      <w:pPr>
-        <w:spacing w:line="312" w:lineRule="auto"/>
-        <w:ind w:firstLineChars="200" w:firstLine="480"/>
-        <w:rPr>
-          <w:rFonts w:ascii="Calibri" w:eastAsia="宋体" w:hAnsi="Calibri" w:cs="Times New Roman"/>
-          <w:sz w:val="24"/>
-        </w:rPr>
-      </w:pPr>
-      <w:r>
-        <w:rPr>
-          <w:rFonts w:ascii="Calibri" w:eastAsia="宋体" w:hAnsi="Calibri" w:cs="Times New Roman" w:hint="eastAsia"/>
-          <w:sz w:val="24"/>
-        </w:rPr>
-        <w:t>利用决策树对以上数据集（学号尾号不同采用不同数据集）进行分析，找出最佳参数下的决策树或随机森林更适合本数据集（准确率更高，不同回归、不同参数下的不同准确率要列出）。</w:t>
-      </w:r>
-    </w:p>
-    <w:p>
-      <w:pPr>
-        <w:spacing w:line="312" w:lineRule="auto"/>
-        <w:ind w:firstLineChars="200" w:firstLine="480"/>
-        <w:rPr>
-          <w:rFonts w:ascii="Calibri" w:eastAsia="宋体" w:hAnsi="Calibri" w:cs="Times New Roman"/>
-          <w:sz w:val="24"/>
+          <w:color w:val="5B9BD5"/>
+          <w:sz w:val="24"/>
+          <w:szCs w:val="32"/>
           <w:u w:val="single"/>
         </w:rPr>
-      </w:pPr>
-      <w:r>
-        <w:rPr>
-          <w:rFonts w:ascii="Calibri" w:eastAsia="宋体" w:hAnsi="Calibri" w:cs="Times New Roman" w:hint="eastAsia"/>
-          <w:sz w:val="24"/>
-          <w:u w:val="single"/>
-        </w:rPr>
-        <w:t>要求：</w:t>
-      </w:r>
-    </w:p>
-    <w:p>
-      <w:pPr>
-        <w:spacing w:line="312" w:lineRule="auto"/>
-        <w:ind w:firstLineChars="200" w:firstLine="480"/>
-        <w:rPr>
-          <w:rFonts w:ascii="Calibri" w:eastAsia="宋体" w:hAnsi="Calibri" w:cs="Times New Roman"/>
-          <w:sz w:val="24"/>
-        </w:rPr>
-      </w:pPr>
-      <w:r>
-        <w:rPr>
-          <w:rFonts w:ascii="Calibri" w:eastAsia="宋体" w:hAnsi="Calibri" w:cs="Times New Roman"/>
-          <w:sz w:val="24"/>
-        </w:rPr>
-        <w:t>1</w:t>
-      </w:r>
-      <w:r>
-        <w:rPr>
-          <w:rFonts w:ascii="Calibri" w:eastAsia="宋体" w:hAnsi="Calibri" w:cs="Times New Roman" w:hint="eastAsia"/>
-          <w:sz w:val="24"/>
-        </w:rPr>
-        <w:t>）针对当前数据、模型，</w:t>
-      </w:r>
-      <w:r>
-        <w:rPr>
-          <w:rFonts w:ascii="Calibri" w:eastAsia="宋体" w:hAnsi="Calibri" w:cs="Times New Roman" w:hint="eastAsia"/>
+        <w:t>从Moodle下载‘Report9-习近平在北京大学师生座谈会上的讲话.txt’文件并生成词云，具体方法参考本章节最后的实例以及网络资源，要求词云中不同频率的重点词语用不同颜色和字体大小进行显示，词云的形状要求贴合讲话内容，制作出的词云要求美观、大气、生动，</w:t>
+      </w:r>
+      <w:r>
+        <w:rPr>
+          <w:rFonts w:ascii="等线" w:eastAsia="等线" w:hAnsi="等线" w:cs="Times New Roman" w:hint="eastAsia"/>
           <w:b/>
           <w:bCs/>
-          <w:sz w:val="24"/>
+          <w:i/>
+          <w:iCs/>
+          <w:color w:val="FF0000"/>
+          <w:sz w:val="24"/>
+          <w:szCs w:val="32"/>
           <w:u w:val="single"/>
         </w:rPr>
-        <w:t>详叙数据预处理、模型参数调整过程及效果比对</w:t>
-      </w:r>
-      <w:r>
-        <w:rPr>
-          <w:rFonts w:ascii="Calibri" w:eastAsia="宋体" w:hAnsi="Calibri" w:cs="Times New Roman" w:hint="eastAsia"/>
-          <w:sz w:val="24"/>
-        </w:rPr>
-        <w:t>；</w:t>
-      </w:r>
-    </w:p>
-    <w:p>
-      <w:pPr>
-        <w:spacing w:line="312" w:lineRule="auto"/>
-        <w:ind w:firstLineChars="200" w:firstLine="480"/>
-        <w:rPr>
-          <w:rFonts w:ascii="Calibri" w:eastAsia="宋体" w:hAnsi="Calibri" w:cs="Times New Roman"/>
-          <w:sz w:val="24"/>
-        </w:rPr>
-      </w:pPr>
-      <w:r>
-        <w:rPr>
-          <w:rFonts w:ascii="Calibri" w:eastAsia="宋体" w:hAnsi="Calibri" w:cs="Times New Roman"/>
-          <w:sz w:val="24"/>
-        </w:rPr>
-        <w:t>2</w:t>
-      </w:r>
-      <w:r>
-        <w:rPr>
-          <w:rFonts w:ascii="Calibri" w:eastAsia="宋体" w:hAnsi="Calibri" w:cs="Times New Roman" w:hint="eastAsia"/>
-          <w:sz w:val="24"/>
-        </w:rPr>
-        <w:t>）代码要列出，重点代码加注释说明，特别是自己调试过程中的自我理解；</w:t>
-      </w:r>
-    </w:p>
-    <w:p>
-      <w:pPr>
-        <w:spacing w:line="312" w:lineRule="auto"/>
-        <w:ind w:firstLineChars="200" w:firstLine="480"/>
-        <w:rPr>
-          <w:rFonts w:ascii="Calibri" w:eastAsia="宋体" w:hAnsi="Calibri" w:cs="Times New Roman"/>
-          <w:sz w:val="24"/>
-        </w:rPr>
-      </w:pPr>
-      <w:r>
-        <w:rPr>
-          <w:rFonts w:ascii="Calibri" w:eastAsia="宋体" w:hAnsi="Calibri" w:cs="Times New Roman"/>
-          <w:sz w:val="24"/>
-        </w:rPr>
-        <w:t>3</w:t>
-      </w:r>
-      <w:r>
-        <w:rPr>
-          <w:rFonts w:ascii="Calibri" w:eastAsia="宋体" w:hAnsi="Calibri" w:cs="Times New Roman" w:hint="eastAsia"/>
-          <w:sz w:val="24"/>
-        </w:rPr>
-        <w:t>）运行结果要截图，结果</w:t>
-      </w:r>
-      <w:proofErr w:type="gramStart"/>
-      <w:r>
-        <w:rPr>
-          <w:rFonts w:ascii="Calibri" w:eastAsia="宋体" w:hAnsi="Calibri" w:cs="Times New Roman" w:hint="eastAsia"/>
-          <w:sz w:val="24"/>
-        </w:rPr>
-        <w:t>要文字</w:t>
-      </w:r>
-      <w:proofErr w:type="gramEnd"/>
-      <w:r>
-        <w:rPr>
-          <w:rFonts w:ascii="Calibri" w:eastAsia="宋体" w:hAnsi="Calibri" w:cs="Times New Roman" w:hint="eastAsia"/>
-          <w:sz w:val="24"/>
-        </w:rPr>
-        <w:t>说明；</w:t>
-      </w:r>
-    </w:p>
-    <w:p>
-      <w:pPr>
-        <w:spacing w:line="312" w:lineRule="auto"/>
-        <w:ind w:firstLineChars="200" w:firstLine="480"/>
-        <w:rPr>
-          <w:rFonts w:ascii="Calibri" w:eastAsia="宋体" w:hAnsi="Calibri" w:cs="Times New Roman"/>
-          <w:sz w:val="24"/>
-        </w:rPr>
-      </w:pPr>
-      <w:r>
-        <w:rPr>
-          <w:rFonts w:ascii="Calibri" w:eastAsia="宋体" w:hAnsi="Calibri" w:cs="Times New Roman"/>
-          <w:sz w:val="24"/>
-        </w:rPr>
-        <w:t>4</w:t>
-      </w:r>
-      <w:r>
-        <w:rPr>
-          <w:rFonts w:ascii="Calibri" w:eastAsia="宋体" w:hAnsi="Calibri" w:cs="Times New Roman" w:hint="eastAsia"/>
-          <w:sz w:val="24"/>
-        </w:rPr>
-        <w:t>）注意排版</w:t>
-      </w:r>
-    </w:p>
-    <w:p>
-      <w:pPr>
-        <w:spacing w:line="312" w:lineRule="auto"/>
-        <w:rPr>
-          <w:rFonts w:ascii="Calibri" w:eastAsia="宋体" w:hAnsi="Calibri" w:cs="Times New Roman"/>
-          <w:sz w:val="24"/>
-        </w:rPr>
-      </w:pPr>
-    </w:p>
-    <w:p>
-      <w:pPr>
-        <w:spacing w:line="312" w:lineRule="auto"/>
-        <w:rPr>
-          <w:rFonts w:ascii="Calibri" w:eastAsia="宋体" w:hAnsi="Calibri" w:cs="Times New Roman"/>
-          <w:sz w:val="24"/>
-        </w:rPr>
-      </w:pPr>
-      <w:r>
-        <w:rPr>
-          <w:rFonts w:ascii="Calibri" w:eastAsia="宋体" w:hAnsi="Calibri" w:cs="Times New Roman"/>
+        <w:t>如果是动态词云可加分</w:t>
+      </w:r>
+      <w:r>
+        <w:rPr>
+          <w:rFonts w:ascii="等线" w:eastAsia="等线" w:hAnsi="等线" w:cs="Times New Roman" w:hint="eastAsia"/>
           <w:b/>
           <w:bCs/>
-          <w:sz w:val="24"/>
-        </w:rPr>
-        <w:t>4.[</w:t>
-      </w:r>
-      <w:r>
-        <w:rPr>
-          <w:rFonts w:ascii="Calibri" w:eastAsia="宋体" w:hAnsi="Calibri" w:cs="Times New Roman" w:hint="eastAsia"/>
-          <w:b/>
-          <w:bCs/>
-          <w:sz w:val="24"/>
-        </w:rPr>
-        <w:t>附加题</w:t>
-      </w:r>
-      <w:r>
-        <w:rPr>
-          <w:rFonts w:ascii="Calibri" w:eastAsia="宋体" w:hAnsi="Calibri" w:cs="Times New Roman"/>
-          <w:b/>
-          <w:bCs/>
-          <w:sz w:val="24"/>
-        </w:rPr>
-        <w:t>].</w:t>
-      </w:r>
-      <w:r>
-        <w:rPr>
-          <w:rFonts w:ascii="Calibri" w:eastAsia="宋体" w:hAnsi="Calibri" w:cs="Times New Roman" w:hint="eastAsia"/>
-          <w:sz w:val="24"/>
-        </w:rPr>
-        <w:t>利用</w:t>
-      </w:r>
-      <w:r>
-        <w:rPr>
-          <w:rFonts w:ascii="Calibri" w:eastAsia="宋体" w:hAnsi="Calibri" w:cs="Times New Roman" w:hint="eastAsia"/>
-          <w:b/>
-          <w:bCs/>
-          <w:sz w:val="24"/>
-        </w:rPr>
-        <w:t>决策树</w:t>
-      </w:r>
-      <w:r>
-        <w:rPr>
-          <w:rFonts w:ascii="Calibri" w:eastAsia="宋体" w:hAnsi="Calibri" w:cs="Times New Roman" w:hint="eastAsia"/>
-          <w:sz w:val="24"/>
-        </w:rPr>
-        <w:t>解决</w:t>
-      </w:r>
-      <w:r>
-        <w:rPr>
-          <w:rFonts w:ascii="Calibri" w:eastAsia="宋体" w:hAnsi="Calibri" w:cs="Times New Roman" w:hint="eastAsia"/>
-          <w:b/>
-          <w:bCs/>
-          <w:sz w:val="24"/>
-        </w:rPr>
-        <w:t>自己遇到的问题</w:t>
-      </w:r>
-      <w:r>
-        <w:rPr>
-          <w:rFonts w:ascii="Calibri" w:eastAsia="宋体" w:hAnsi="Calibri" w:cs="Times New Roman" w:hint="eastAsia"/>
-          <w:sz w:val="24"/>
-        </w:rPr>
-        <w:t>。</w:t>
-      </w:r>
-    </w:p>
-    <w:p>
-      <w:pPr>
-        <w:spacing w:line="312" w:lineRule="auto"/>
-        <w:rPr>
-          <w:rFonts w:ascii="Calibri" w:eastAsia="宋体" w:hAnsi="Calibri" w:cs="Times New Roman"/>
-          <w:sz w:val="24"/>
-        </w:rPr>
-      </w:pPr>
-      <w:r>
-        <w:rPr>
-          <w:rFonts w:ascii="Calibri" w:eastAsia="宋体" w:hAnsi="Calibri" w:cs="Times New Roman"/>
-          <w:sz w:val="24"/>
-        </w:rPr>
-        <w:t xml:space="preserve">    [</w:t>
-      </w:r>
-      <w:r>
-        <w:rPr>
-          <w:rFonts w:ascii="Calibri" w:eastAsia="宋体" w:hAnsi="Calibri" w:cs="Times New Roman" w:hint="eastAsia"/>
-          <w:sz w:val="24"/>
-        </w:rPr>
-        <w:t>解题要求同题</w:t>
-      </w:r>
-      <w:r>
-        <w:rPr>
-          <w:rFonts w:ascii="Calibri" w:eastAsia="宋体" w:hAnsi="Calibri" w:cs="Times New Roman"/>
-          <w:sz w:val="24"/>
-        </w:rPr>
-        <w:t>2]</w:t>
-      </w:r>
-    </w:p>
-    <w:p>
-      <w:pPr>
-        <w:rPr>
-          <w:rFonts w:ascii="Calibri" w:eastAsia="宋体" w:hAnsi="Calibri" w:cs="Times New Roman"/>
+          <w:color w:val="5B9BD5"/>
+          <w:sz w:val="24"/>
+          <w:szCs w:val="32"/>
+          <w:u w:val="single"/>
+        </w:rPr>
+        <w:t>.</w:t>
+      </w:r>
+    </w:p>
+    <w:p>
+      <w:pPr>
+        <w:rPr>
+          <w:rFonts w:ascii="等线" w:eastAsia="等线" w:hAnsi="等线" w:cs="Times New Roman" w:hint="eastAsia"/>
+          <w:sz w:val="24"/>
+          <w:szCs w:val="32"/>
+        </w:rPr>
+      </w:pPr>
+    </w:p>
+    <w:p>
+      <w:pPr>
+        <w:rPr>
+          <w:rFonts w:ascii="等线" w:eastAsia="等线" w:hAnsi="等线" w:cs="Times New Roman" w:hint="eastAsia"/>
+          <w:sz w:val="24"/>
+          <w:szCs w:val="32"/>
+        </w:rPr>
+      </w:pPr>
+    </w:p>
+    <w:p>
+      <w:pPr>
+        <w:rPr>
+          <w:rFonts w:ascii="等线" w:eastAsia="等线" w:hAnsi="等线" w:cs="Times New Roman" w:hint="eastAsia"/>
+          <w:sz w:val="24"/>
+          <w:szCs w:val="32"/>
+        </w:rPr>
+      </w:pPr>
+    </w:p>
+    <w:p>
+      <w:pPr>
+        <w:rPr>
+          <w:rFonts w:ascii="等线" w:eastAsia="等线" w:hAnsi="等线" w:cs="Times New Roman" w:hint="eastAsia"/>
+          <w:sz w:val="24"/>
+          <w:szCs w:val="32"/>
+        </w:rPr>
+      </w:pPr>
+    </w:p>
+    <w:p>
+      <w:pPr>
+        <w:rPr>
+          <w:rFonts w:ascii="等线" w:eastAsia="等线" w:hAnsi="等线" w:cs="Times New Roman" w:hint="eastAsia"/>
+          <w:sz w:val="24"/>
+          <w:szCs w:val="32"/>
         </w:rPr>
       </w:pPr>
     </w:p>
     <w:p/>
     <w:sectPr>
-      <w:headerReference w:type="default" r:id="rId7"/>
+      <w:headerReference w:type="even" r:id="rId7"/>
+      <w:headerReference w:type="default" r:id="rId8"/>
+      <w:footerReference w:type="even" r:id="rId9"/>
+      <w:footerReference w:type="default" r:id="rId10"/>
+      <w:headerReference w:type="first" r:id="rId11"/>
+      <w:footerReference w:type="first" r:id="rId12"/>
       <w:pgSz w:w="11906" w:h="16838"/>
       <w:pgMar w:top="1440" w:right="1800" w:bottom="1440" w:left="1800" w:header="851" w:footer="992" w:gutter="0"/>
       <w:cols w:space="425"/>
@@ -1284,6 +622,36 @@
 </w:endnotes>
 </file>
 
+<file path=word/footer1.xml><?xml version="1.0" encoding="utf-8"?>
+<w:ftr xmlns:wpc="http://schemas.microsoft.com/office/word/2010/wordprocessingCanvas" xmlns:cx="http://schemas.microsoft.com/office/drawing/2014/chartex" xmlns:cx1="http://schemas.microsoft.com/office/drawing/2015/9/8/chartex" xmlns:cx2="http://schemas.microsoft.com/office/drawing/2015/10/21/chartex" xmlns:cx3="http://schemas.microsoft.com/office/drawing/2016/5/9/chartex" xmlns:cx4="http://schemas.microsoft.com/office/drawing/2016/5/10/chartex" xmlns:cx5="http://schemas.microsoft.com/office/drawing/2016/5/11/chartex" xmlns:cx6="http://schemas.microsoft.com/office/drawing/2016/5/12/chartex" xmlns:cx7="http://schemas.microsoft.com/office/drawing/2016/5/13/chartex" xmlns:cx8="http://schemas.microsoft.com/office/drawing/2016/5/14/chartex" xmlns:mc="http://schemas.openxmlformats.org/markup-compatibility/2006" xmlns:aink="http://schemas.microsoft.com/office/drawing/2016/ink" xmlns:am3d="http://schemas.microsoft.com/office/drawing/2017/model3d" xmlns:o="urn:schemas-microsoft-com:office:office" xmlns:oel="http://schemas.microsoft.com/office/2019/extlst" xmlns:r="http://schemas.openxmlformats.org/officeDocument/2006/relationships" xmlns:m="http://schemas.openxmlformats.org/officeDocument/2006/math" xmlns:v="urn:schemas-microsoft-com:vml" xmlns:wp14="http://schemas.microsoft.com/office/word/2010/wordprocessingDrawing" xmlns:wp="http://schemas.openxmlformats.org/drawingml/2006/wordprocessingDrawing" xmlns:w10="urn:schemas-microsoft-com:office:word" xmlns:w="http://schemas.openxmlformats.org/wordprocessingml/2006/main" xmlns:w14="http://schemas.microsoft.com/office/word/2010/wordml" xmlns:w15="http://schemas.microsoft.com/office/word/2012/wordml" xmlns:w16cex="http://schemas.microsoft.com/office/word/2018/wordml/cex" xmlns:w16cid="http://schemas.microsoft.com/office/word/2016/wordml/cid" xmlns:w16="http://schemas.microsoft.com/office/word/2018/wordml" xmlns:w16du="http://schemas.microsoft.com/office/word/2023/wordml/word16du" xmlns:w16sdtdh="http://schemas.microsoft.com/office/word/2020/wordml/sdtdatahash" xmlns:w16sdtfl="http://schemas.microsoft.com/office/word/2024/wordml/sdtformatlock" xmlns:w16se="http://schemas.microsoft.com/office/word/2015/wordml/symex" xmlns:wpg="http://schemas.microsoft.com/office/word/2010/wordprocessingGroup" xmlns:wpi="http://schemas.microsoft.com/office/word/2010/wordprocessingInk" xmlns:wne="http://schemas.microsoft.com/office/word/2006/wordml" xmlns:wps="http://schemas.microsoft.com/office/word/2010/wordprocessingShape" mc:Ignorable="w14 w15 w16se w16cid w16 w16cex w16sdtdh w16sdtfl w16du wp14">
+  <w:p>
+    <w:pPr>
+      <w:pStyle w:val="a4"/>
+    </w:pPr>
+  </w:p>
+</w:ftr>
+</file>
+
+<file path=word/footer2.xml><?xml version="1.0" encoding="utf-8"?>
+<w:ftr xmlns:wpc="http://schemas.microsoft.com/office/word/2010/wordprocessingCanvas" xmlns:cx="http://schemas.microsoft.com/office/drawing/2014/chartex" xmlns:cx1="http://schemas.microsoft.com/office/drawing/2015/9/8/chartex" xmlns:cx2="http://schemas.microsoft.com/office/drawing/2015/10/21/chartex" xmlns:cx3="http://schemas.microsoft.com/office/drawing/2016/5/9/chartex" xmlns:cx4="http://schemas.microsoft.com/office/drawing/2016/5/10/chartex" xmlns:cx5="http://schemas.microsoft.com/office/drawing/2016/5/11/chartex" xmlns:cx6="http://schemas.microsoft.com/office/drawing/2016/5/12/chartex" xmlns:cx7="http://schemas.microsoft.com/office/drawing/2016/5/13/chartex" xmlns:cx8="http://schemas.microsoft.com/office/drawing/2016/5/14/chartex" xmlns:mc="http://schemas.openxmlformats.org/markup-compatibility/2006" xmlns:aink="http://schemas.microsoft.com/office/drawing/2016/ink" xmlns:am3d="http://schemas.microsoft.com/office/drawing/2017/model3d" xmlns:o="urn:schemas-microsoft-com:office:office" xmlns:oel="http://schemas.microsoft.com/office/2019/extlst" xmlns:r="http://schemas.openxmlformats.org/officeDocument/2006/relationships" xmlns:m="http://schemas.openxmlformats.org/officeDocument/2006/math" xmlns:v="urn:schemas-microsoft-com:vml" xmlns:wp14="http://schemas.microsoft.com/office/word/2010/wordprocessingDrawing" xmlns:wp="http://schemas.openxmlformats.org/drawingml/2006/wordprocessingDrawing" xmlns:w10="urn:schemas-microsoft-com:office:word" xmlns:w="http://schemas.openxmlformats.org/wordprocessingml/2006/main" xmlns:w14="http://schemas.microsoft.com/office/word/2010/wordml" xmlns:w15="http://schemas.microsoft.com/office/word/2012/wordml" xmlns:w16cex="http://schemas.microsoft.com/office/word/2018/wordml/cex" xmlns:w16cid="http://schemas.microsoft.com/office/word/2016/wordml/cid" xmlns:w16="http://schemas.microsoft.com/office/word/2018/wordml" xmlns:w16du="http://schemas.microsoft.com/office/word/2023/wordml/word16du" xmlns:w16sdtdh="http://schemas.microsoft.com/office/word/2020/wordml/sdtdatahash" xmlns:w16sdtfl="http://schemas.microsoft.com/office/word/2024/wordml/sdtformatlock" xmlns:w16se="http://schemas.microsoft.com/office/word/2015/wordml/symex" xmlns:wpg="http://schemas.microsoft.com/office/word/2010/wordprocessingGroup" xmlns:wpi="http://schemas.microsoft.com/office/word/2010/wordprocessingInk" xmlns:wne="http://schemas.microsoft.com/office/word/2006/wordml" xmlns:wps="http://schemas.microsoft.com/office/word/2010/wordprocessingShape" mc:Ignorable="w14 w15 w16se w16cid w16 w16cex w16sdtdh w16sdtfl w16du wp14">
+  <w:p>
+    <w:pPr>
+      <w:pStyle w:val="a4"/>
+    </w:pPr>
+  </w:p>
+</w:ftr>
+</file>
+
+<file path=word/footer3.xml><?xml version="1.0" encoding="utf-8"?>
+<w:ftr xmlns:wpc="http://schemas.microsoft.com/office/word/2010/wordprocessingCanvas" xmlns:cx="http://schemas.microsoft.com/office/drawing/2014/chartex" xmlns:cx1="http://schemas.microsoft.com/office/drawing/2015/9/8/chartex" xmlns:cx2="http://schemas.microsoft.com/office/drawing/2015/10/21/chartex" xmlns:cx3="http://schemas.microsoft.com/office/drawing/2016/5/9/chartex" xmlns:cx4="http://schemas.microsoft.com/office/drawing/2016/5/10/chartex" xmlns:cx5="http://schemas.microsoft.com/office/drawing/2016/5/11/chartex" xmlns:cx6="http://schemas.microsoft.com/office/drawing/2016/5/12/chartex" xmlns:cx7="http://schemas.microsoft.com/office/drawing/2016/5/13/chartex" xmlns:cx8="http://schemas.microsoft.com/office/drawing/2016/5/14/chartex" xmlns:mc="http://schemas.openxmlformats.org/markup-compatibility/2006" xmlns:aink="http://schemas.microsoft.com/office/drawing/2016/ink" xmlns:am3d="http://schemas.microsoft.com/office/drawing/2017/model3d" xmlns:o="urn:schemas-microsoft-com:office:office" xmlns:oel="http://schemas.microsoft.com/office/2019/extlst" xmlns:r="http://schemas.openxmlformats.org/officeDocument/2006/relationships" xmlns:m="http://schemas.openxmlformats.org/officeDocument/2006/math" xmlns:v="urn:schemas-microsoft-com:vml" xmlns:wp14="http://schemas.microsoft.com/office/word/2010/wordprocessingDrawing" xmlns:wp="http://schemas.openxmlformats.org/drawingml/2006/wordprocessingDrawing" xmlns:w10="urn:schemas-microsoft-com:office:word" xmlns:w="http://schemas.openxmlformats.org/wordprocessingml/2006/main" xmlns:w14="http://schemas.microsoft.com/office/word/2010/wordml" xmlns:w15="http://schemas.microsoft.com/office/word/2012/wordml" xmlns:w16cex="http://schemas.microsoft.com/office/word/2018/wordml/cex" xmlns:w16cid="http://schemas.microsoft.com/office/word/2016/wordml/cid" xmlns:w16="http://schemas.microsoft.com/office/word/2018/wordml" xmlns:w16du="http://schemas.microsoft.com/office/word/2023/wordml/word16du" xmlns:w16sdtdh="http://schemas.microsoft.com/office/word/2020/wordml/sdtdatahash" xmlns:w16sdtfl="http://schemas.microsoft.com/office/word/2024/wordml/sdtformatlock" xmlns:w16se="http://schemas.microsoft.com/office/word/2015/wordml/symex" xmlns:wpg="http://schemas.microsoft.com/office/word/2010/wordprocessingGroup" xmlns:wpi="http://schemas.microsoft.com/office/word/2010/wordprocessingInk" xmlns:wne="http://schemas.microsoft.com/office/word/2006/wordml" xmlns:wps="http://schemas.microsoft.com/office/word/2010/wordprocessingShape" mc:Ignorable="w14 w15 w16se w16cid w16 w16cex w16sdtdh w16sdtfl w16du wp14">
+  <w:p>
+    <w:pPr>
+      <w:pStyle w:val="a4"/>
+    </w:pPr>
+  </w:p>
+</w:ftr>
+</file>
+
 <file path=word/footnotes.xml><?xml version="1.0" encoding="utf-8"?>
 <w:footnotes xmlns:wpc="http://schemas.microsoft.com/office/word/2010/wordprocessingCanvas" xmlns:cx="http://schemas.microsoft.com/office/drawing/2014/chartex" xmlns:cx1="http://schemas.microsoft.com/office/drawing/2015/9/8/chartex" xmlns:cx2="http://schemas.microsoft.com/office/drawing/2015/10/21/chartex" xmlns:cx3="http://schemas.microsoft.com/office/drawing/2016/5/9/chartex" xmlns:cx4="http://schemas.microsoft.com/office/drawing/2016/5/10/chartex" xmlns:cx5="http://schemas.microsoft.com/office/drawing/2016/5/11/chartex" xmlns:cx6="http://schemas.microsoft.com/office/drawing/2016/5/12/chartex" xmlns:cx7="http://schemas.microsoft.com/office/drawing/2016/5/13/chartex" xmlns:cx8="http://schemas.microsoft.com/office/drawing/2016/5/14/chartex" xmlns:mc="http://schemas.openxmlformats.org/markup-compatibility/2006" xmlns:aink="http://schemas.microsoft.com/office/drawing/2016/ink" xmlns:am3d="http://schemas.microsoft.com/office/drawing/2017/model3d" xmlns:o="urn:schemas-microsoft-com:office:office" xmlns:oel="http://schemas.microsoft.com/office/2019/extlst" xmlns:r="http://schemas.openxmlformats.org/officeDocument/2006/relationships" xmlns:m="http://schemas.openxmlformats.org/officeDocument/2006/math" xmlns:v="urn:schemas-microsoft-com:vml" xmlns:wp14="http://schemas.microsoft.com/office/word/2010/wordprocessingDrawing" xmlns:wp="http://schemas.openxmlformats.org/drawingml/2006/wordprocessingDrawing" xmlns:w10="urn:schemas-microsoft-com:office:word" xmlns:w="http://schemas.openxmlformats.org/wordprocessingml/2006/main" xmlns:w14="http://schemas.microsoft.com/office/word/2010/wordml" xmlns:w15="http://schemas.microsoft.com/office/word/2012/wordml" xmlns:w16cex="http://schemas.microsoft.com/office/word/2018/wordml/cex" xmlns:w16cid="http://schemas.microsoft.com/office/word/2016/wordml/cid" xmlns:w16="http://schemas.microsoft.com/office/word/2018/wordml" xmlns:w16du="http://schemas.microsoft.com/office/word/2023/wordml/word16du" xmlns:w16sdtdh="http://schemas.microsoft.com/office/word/2020/wordml/sdtdatahash" xmlns:w16sdtfl="http://schemas.microsoft.com/office/word/2024/wordml/sdtformatlock" xmlns:w16se="http://schemas.microsoft.com/office/word/2015/wordml/symex" xmlns:wpg="http://schemas.microsoft.com/office/word/2010/wordprocessingGroup" xmlns:wpi="http://schemas.microsoft.com/office/word/2010/wordprocessingInk" xmlns:wne="http://schemas.microsoft.com/office/word/2006/wordml" xmlns:wps="http://schemas.microsoft.com/office/word/2010/wordprocessingShape" mc:Ignorable="w14 w15 w16se w16cid w16 w16cex w16sdtdh w16sdtfl w16du wp14">
   <w:footnote w:type="separator" w:id="-1">
@@ -1308,6 +676,16 @@
   <w:p>
     <w:pPr>
       <w:pStyle w:val="a5"/>
+    </w:pPr>
+  </w:p>
+</w:hdr>
+</file>
+
+<file path=word/header2.xml><?xml version="1.0" encoding="utf-8"?>
+<w:hdr xmlns:wpc="http://schemas.microsoft.com/office/word/2010/wordprocessingCanvas" xmlns:cx="http://schemas.microsoft.com/office/drawing/2014/chartex" xmlns:cx1="http://schemas.microsoft.com/office/drawing/2015/9/8/chartex" xmlns:cx2="http://schemas.microsoft.com/office/drawing/2015/10/21/chartex" xmlns:cx3="http://schemas.microsoft.com/office/drawing/2016/5/9/chartex" xmlns:cx4="http://schemas.microsoft.com/office/drawing/2016/5/10/chartex" xmlns:cx5="http://schemas.microsoft.com/office/drawing/2016/5/11/chartex" xmlns:cx6="http://schemas.microsoft.com/office/drawing/2016/5/12/chartex" xmlns:cx7="http://schemas.microsoft.com/office/drawing/2016/5/13/chartex" xmlns:cx8="http://schemas.microsoft.com/office/drawing/2016/5/14/chartex" xmlns:mc="http://schemas.openxmlformats.org/markup-compatibility/2006" xmlns:aink="http://schemas.microsoft.com/office/drawing/2016/ink" xmlns:am3d="http://schemas.microsoft.com/office/drawing/2017/model3d" xmlns:o="urn:schemas-microsoft-com:office:office" xmlns:oel="http://schemas.microsoft.com/office/2019/extlst" xmlns:r="http://schemas.openxmlformats.org/officeDocument/2006/relationships" xmlns:m="http://schemas.openxmlformats.org/officeDocument/2006/math" xmlns:v="urn:schemas-microsoft-com:vml" xmlns:wp14="http://schemas.microsoft.com/office/word/2010/wordprocessingDrawing" xmlns:wp="http://schemas.openxmlformats.org/drawingml/2006/wordprocessingDrawing" xmlns:w10="urn:schemas-microsoft-com:office:word" xmlns:w="http://schemas.openxmlformats.org/wordprocessingml/2006/main" xmlns:w14="http://schemas.microsoft.com/office/word/2010/wordml" xmlns:w15="http://schemas.microsoft.com/office/word/2012/wordml" xmlns:w16cex="http://schemas.microsoft.com/office/word/2018/wordml/cex" xmlns:w16cid="http://schemas.microsoft.com/office/word/2016/wordml/cid" xmlns:w16="http://schemas.microsoft.com/office/word/2018/wordml" xmlns:w16du="http://schemas.microsoft.com/office/word/2023/wordml/word16du" xmlns:w16sdtdh="http://schemas.microsoft.com/office/word/2020/wordml/sdtdatahash" xmlns:w16sdtfl="http://schemas.microsoft.com/office/word/2024/wordml/sdtformatlock" xmlns:w16se="http://schemas.microsoft.com/office/word/2015/wordml/symex" xmlns:wpg="http://schemas.microsoft.com/office/word/2010/wordprocessingGroup" xmlns:wpi="http://schemas.microsoft.com/office/word/2010/wordprocessingInk" xmlns:wne="http://schemas.microsoft.com/office/word/2006/wordml" xmlns:wps="http://schemas.microsoft.com/office/word/2010/wordprocessingShape" mc:Ignorable="w14 w15 w16se w16cid w16 w16cex w16sdtdh w16sdtfl w16du wp14">
+  <w:p>
+    <w:pPr>
+      <w:pStyle w:val="a5"/>
       <w:jc w:val="center"/>
     </w:pPr>
     <w:r>
@@ -1368,7 +746,7 @@
       <w:rPr>
         <w:rFonts w:hint="eastAsia"/>
       </w:rPr>
-      <w:t>3</w:t>
+      <w:t>4</w:t>
     </w:r>
     <w:r>
       <w:rPr>
@@ -1380,7 +758,7 @@
       <w:rPr>
         <w:rFonts w:hint="eastAsia"/>
       </w:rPr>
-      <w:t>26</w:t>
+      <w:t>10</w:t>
     </w:r>
     <w:r>
       <w:rPr>
@@ -1404,7 +782,7 @@
       <w:rPr>
         <w:rFonts w:hint="eastAsia"/>
       </w:rPr>
-      <w:t>三</w:t>
+      <w:t>四</w:t>
     </w:r>
     <w:r>
       <w:rPr>
@@ -1422,7 +800,7 @@
       <w:rPr>
         <w:rFonts w:hint="eastAsia"/>
       </w:rPr>
-      <w:t>五</w:t>
+      <w:t>九</w:t>
     </w:r>
     <w:r>
       <w:rPr>
@@ -1436,6 +814,16 @@
       </w:rPr>
       <w:t>作业</w:t>
     </w:r>
+  </w:p>
+</w:hdr>
+</file>
+
+<file path=word/header3.xml><?xml version="1.0" encoding="utf-8"?>
+<w:hdr xmlns:wpc="http://schemas.microsoft.com/office/word/2010/wordprocessingCanvas" xmlns:cx="http://schemas.microsoft.com/office/drawing/2014/chartex" xmlns:cx1="http://schemas.microsoft.com/office/drawing/2015/9/8/chartex" xmlns:cx2="http://schemas.microsoft.com/office/drawing/2015/10/21/chartex" xmlns:cx3="http://schemas.microsoft.com/office/drawing/2016/5/9/chartex" xmlns:cx4="http://schemas.microsoft.com/office/drawing/2016/5/10/chartex" xmlns:cx5="http://schemas.microsoft.com/office/drawing/2016/5/11/chartex" xmlns:cx6="http://schemas.microsoft.com/office/drawing/2016/5/12/chartex" xmlns:cx7="http://schemas.microsoft.com/office/drawing/2016/5/13/chartex" xmlns:cx8="http://schemas.microsoft.com/office/drawing/2016/5/14/chartex" xmlns:mc="http://schemas.openxmlformats.org/markup-compatibility/2006" xmlns:aink="http://schemas.microsoft.com/office/drawing/2016/ink" xmlns:am3d="http://schemas.microsoft.com/office/drawing/2017/model3d" xmlns:o="urn:schemas-microsoft-com:office:office" xmlns:oel="http://schemas.microsoft.com/office/2019/extlst" xmlns:r="http://schemas.openxmlformats.org/officeDocument/2006/relationships" xmlns:m="http://schemas.openxmlformats.org/officeDocument/2006/math" xmlns:v="urn:schemas-microsoft-com:vml" xmlns:wp14="http://schemas.microsoft.com/office/word/2010/wordprocessingDrawing" xmlns:wp="http://schemas.openxmlformats.org/drawingml/2006/wordprocessingDrawing" xmlns:w10="urn:schemas-microsoft-com:office:word" xmlns:w="http://schemas.openxmlformats.org/wordprocessingml/2006/main" xmlns:w14="http://schemas.microsoft.com/office/word/2010/wordml" xmlns:w15="http://schemas.microsoft.com/office/word/2012/wordml" xmlns:w16cex="http://schemas.microsoft.com/office/word/2018/wordml/cex" xmlns:w16cid="http://schemas.microsoft.com/office/word/2016/wordml/cid" xmlns:w16="http://schemas.microsoft.com/office/word/2018/wordml" xmlns:w16du="http://schemas.microsoft.com/office/word/2023/wordml/word16du" xmlns:w16sdtdh="http://schemas.microsoft.com/office/word/2020/wordml/sdtdatahash" xmlns:w16sdtfl="http://schemas.microsoft.com/office/word/2024/wordml/sdtformatlock" xmlns:w16se="http://schemas.microsoft.com/office/word/2015/wordml/symex" xmlns:wpg="http://schemas.microsoft.com/office/word/2010/wordprocessingGroup" xmlns:wpi="http://schemas.microsoft.com/office/word/2010/wordprocessingInk" xmlns:wne="http://schemas.microsoft.com/office/word/2006/wordml" xmlns:wps="http://schemas.microsoft.com/office/word/2010/wordprocessingShape" mc:Ignorable="w14 w15 w16se w16cid w16 w16cex w16sdtdh w16sdtfl w16du wp14">
+  <w:p>
+    <w:pPr>
+      <w:pStyle w:val="a5"/>
+    </w:pPr>
   </w:p>
 </w:hdr>
 </file>

</xml_diff>